<commit_message>
Add more ejs notes
</commit_message>
<xml_diff>
--- a/Notes - EJS.docx
+++ b/Notes - EJS.docx
@@ -75,7 +75,25 @@
             <w:sz w:val="20"/>
             <w:szCs w:val="20"/>
           </w:rPr>
-          <w:t>https://github.com/mde/ejs/wiki/Using-EJS-with-Express</w:t>
+          <w:t>https://github.com/mde/ejs/wiki/Using</w:t>
+        </w:r>
+        <w:r>
+          <w:rPr>
+            <w:rStyle w:val="Hyperlink"/>
+            <w:rFonts w:ascii="Courier New" w:hAnsi="Courier New" w:cs="Courier New"/>
+            <w:sz w:val="20"/>
+            <w:szCs w:val="20"/>
+          </w:rPr>
+          <w:t>-</w:t>
+        </w:r>
+        <w:r>
+          <w:rPr>
+            <w:rStyle w:val="Hyperlink"/>
+            <w:rFonts w:ascii="Courier New" w:hAnsi="Courier New" w:cs="Courier New"/>
+            <w:sz w:val="20"/>
+            <w:szCs w:val="20"/>
+          </w:rPr>
+          <w:t>EJS-with-Express</w:t>
         </w:r>
       </w:hyperlink>
       <w:r>
@@ -385,6 +403,7 @@
                 <w:szCs w:val="20"/>
               </w:rPr>
             </w:pPr>
+            <w:proofErr w:type="spellStart"/>
             <w:r>
               <w:rPr>
                 <w:rFonts w:ascii="Courier New" w:hAnsi="Courier New" w:cs="Courier New"/>
@@ -393,6 +412,7 @@
               </w:rPr>
               <w:t>NodeJS</w:t>
             </w:r>
+            <w:proofErr w:type="spellEnd"/>
           </w:p>
         </w:tc>
         <w:tc>
@@ -530,6 +550,7 @@
                 <w:szCs w:val="20"/>
               </w:rPr>
             </w:pPr>
+            <w:proofErr w:type="spellStart"/>
             <w:r>
               <w:rPr>
                 <w:rFonts w:ascii="Courier New" w:hAnsi="Courier New" w:cs="Courier New"/>
@@ -538,6 +559,7 @@
               </w:rPr>
               <w:t>NodeJS</w:t>
             </w:r>
+            <w:proofErr w:type="spellEnd"/>
             <w:r>
               <w:rPr>
                 <w:rFonts w:ascii="Courier New" w:hAnsi="Courier New" w:cs="Courier New"/>
@@ -604,7 +626,25 @@
                 <w:sz w:val="20"/>
                 <w:szCs w:val="20"/>
               </w:rPr>
-              <w:t xml:space="preserve">Web framework written in JavaScript and hosted by NodeJS. </w:t>
+              <w:t xml:space="preserve">Web framework written in JavaScript and hosted by </w:t>
+            </w:r>
+            <w:proofErr w:type="spellStart"/>
+            <w:r>
+              <w:rPr>
+                <w:rFonts w:ascii="Courier New" w:hAnsi="Courier New" w:cs="Courier New"/>
+                <w:sz w:val="20"/>
+                <w:szCs w:val="20"/>
+              </w:rPr>
+              <w:t>NodeJS</w:t>
+            </w:r>
+            <w:proofErr w:type="spellEnd"/>
+            <w:r>
+              <w:rPr>
+                <w:rFonts w:ascii="Courier New" w:hAnsi="Courier New" w:cs="Courier New"/>
+                <w:sz w:val="20"/>
+                <w:szCs w:val="20"/>
+              </w:rPr>
+              <w:t xml:space="preserve">. </w:t>
             </w:r>
           </w:p>
           <w:p>
@@ -674,6 +714,7 @@
               </w:rPr>
               <w:t xml:space="preserve">s a </w:t>
             </w:r>
+            <w:proofErr w:type="spellStart"/>
             <w:r>
               <w:rPr>
                 <w:rFonts w:ascii="Courier New" w:hAnsi="Courier New" w:cs="Courier New"/>
@@ -683,14 +724,25 @@
               </w:rPr>
               <w:t>templating</w:t>
             </w:r>
+            <w:proofErr w:type="spellEnd"/>
             <w:r>
               <w:rPr>
                 <w:rFonts w:ascii="Courier New" w:hAnsi="Courier New" w:cs="Courier New"/>
                 <w:sz w:val="20"/>
                 <w:szCs w:val="20"/>
               </w:rPr>
-              <w:t xml:space="preserve"> engine used by NodeJS</w:t>
+              <w:t xml:space="preserve"> engine used by </w:t>
             </w:r>
+            <w:proofErr w:type="spellStart"/>
+            <w:r>
+              <w:rPr>
+                <w:rFonts w:ascii="Courier New" w:hAnsi="Courier New" w:cs="Courier New"/>
+                <w:sz w:val="20"/>
+                <w:szCs w:val="20"/>
+              </w:rPr>
+              <w:t>NodeJS</w:t>
+            </w:r>
+            <w:proofErr w:type="spellEnd"/>
           </w:p>
           <w:p>
             <w:pPr>
@@ -841,6 +893,7 @@
       <w:r>
         <w:rPr>
           <w:rFonts w:ascii="Courier New" w:hAnsi="Courier New" w:cs="Courier New"/>
+          <w:noProof/>
           <w:sz w:val="20"/>
           <w:szCs w:val="20"/>
         </w:rPr>
@@ -848,7 +901,7 @@
         <w:drawing>
           <wp:inline distT="0" distB="0" distL="0" distR="0" wp14:anchorId="764C576F" wp14:editId="0F29A8D8">
             <wp:extent cx="5943600" cy="4813300"/>
-            <wp:effectExtent l="0" t="0" r="0" b="6350"/>
+            <wp:effectExtent l="19050" t="19050" r="19050" b="25400"/>
             <wp:docPr id="1" name="Picture 1"/>
             <wp:cNvGraphicFramePr>
               <a:graphicFrameLocks xmlns:a="http://schemas.openxmlformats.org/drawingml/2006/main" noChangeAspect="1"/>
@@ -874,6 +927,11 @@
                     <a:prstGeom prst="rect">
                       <a:avLst/>
                     </a:prstGeom>
+                    <a:ln>
+                      <a:solidFill>
+                        <a:schemeClr val="accent1"/>
+                      </a:solidFill>
+                    </a:ln>
                   </pic:spPr>
                 </pic:pic>
               </a:graphicData>
@@ -881,6 +939,1276 @@
           </wp:inline>
         </w:drawing>
       </w:r>
+    </w:p>
+    <w:p>
+      <w:pPr>
+        <w:spacing w:after="0" w:line="240" w:lineRule="auto"/>
+        <w:rPr>
+          <w:rFonts w:ascii="Courier New" w:hAnsi="Courier New" w:cs="Courier New"/>
+          <w:b/>
+          <w:sz w:val="20"/>
+          <w:szCs w:val="20"/>
+        </w:rPr>
+      </w:pPr>
+    </w:p>
+    <w:p>
+      <w:pPr>
+        <w:spacing w:after="0" w:line="240" w:lineRule="auto"/>
+        <w:rPr>
+          <w:rFonts w:ascii="Courier New" w:hAnsi="Courier New" w:cs="Courier New"/>
+          <w:sz w:val="20"/>
+          <w:szCs w:val="20"/>
+        </w:rPr>
+      </w:pPr>
+      <w:r>
+        <w:rPr>
+          <w:rFonts w:ascii="Courier New" w:hAnsi="Courier New" w:cs="Courier New"/>
+          <w:b/>
+          <w:sz w:val="20"/>
+          <w:szCs w:val="20"/>
+        </w:rPr>
+        <w:t>USING EJS</w:t>
+      </w:r>
+    </w:p>
+    <w:p>
+      <w:pPr>
+        <w:pStyle w:val="ListParagraph"/>
+        <w:numPr>
+          <w:ilvl w:val="0"/>
+          <w:numId w:val="5"/>
+        </w:numPr>
+        <w:spacing w:after="0" w:line="240" w:lineRule="auto"/>
+        <w:rPr>
+          <w:rFonts w:ascii="Courier New" w:hAnsi="Courier New" w:cs="Courier New"/>
+          <w:sz w:val="20"/>
+          <w:szCs w:val="20"/>
+        </w:rPr>
+      </w:pPr>
+      <w:r>
+        <w:rPr>
+          <w:rFonts w:ascii="Courier New" w:hAnsi="Courier New" w:cs="Courier New"/>
+          <w:sz w:val="20"/>
+          <w:szCs w:val="20"/>
+        </w:rPr>
+        <w:t xml:space="preserve">Install ejs package manager: </w:t>
+      </w:r>
+      <w:r>
+        <w:rPr>
+          <w:rFonts w:ascii="Courier New" w:hAnsi="Courier New" w:cs="Courier New"/>
+          <w:sz w:val="20"/>
+          <w:szCs w:val="20"/>
+        </w:rPr>
+        <w:tab/>
+      </w:r>
+    </w:p>
+    <w:p>
+      <w:pPr>
+        <w:spacing w:after="0" w:line="240" w:lineRule="auto"/>
+        <w:ind w:left="1440"/>
+        <w:rPr>
+          <w:rFonts w:ascii="Courier New" w:hAnsi="Courier New" w:cs="Courier New"/>
+          <w:sz w:val="20"/>
+          <w:szCs w:val="20"/>
+        </w:rPr>
+      </w:pPr>
+      <w:r>
+        <w:rPr>
+          <w:rFonts w:ascii="Courier New" w:hAnsi="Courier New" w:cs="Courier New"/>
+          <w:b/>
+          <w:sz w:val="20"/>
+          <w:szCs w:val="20"/>
+        </w:rPr>
+        <w:t>npm install ejs</w:t>
+      </w:r>
+    </w:p>
+    <w:p>
+      <w:pPr>
+        <w:pStyle w:val="ListParagraph"/>
+        <w:numPr>
+          <w:ilvl w:val="0"/>
+          <w:numId w:val="5"/>
+        </w:numPr>
+        <w:spacing w:after="0" w:line="240" w:lineRule="auto"/>
+        <w:rPr>
+          <w:rFonts w:ascii="Courier New" w:hAnsi="Courier New" w:cs="Courier New"/>
+          <w:sz w:val="20"/>
+          <w:szCs w:val="20"/>
+        </w:rPr>
+      </w:pPr>
+      <w:r>
+        <w:rPr>
+          <w:rFonts w:ascii="Courier New" w:hAnsi="Courier New" w:cs="Courier New"/>
+          <w:sz w:val="20"/>
+          <w:szCs w:val="20"/>
+        </w:rPr>
+        <w:t xml:space="preserve">Create a folder </w:t>
+      </w:r>
+      <w:r>
+        <w:rPr>
+          <w:rFonts w:ascii="Courier New" w:hAnsi="Courier New" w:cs="Courier New"/>
+          <w:sz w:val="20"/>
+          <w:szCs w:val="20"/>
+        </w:rPr>
+        <w:t>named “views”. This folder will contain your .ejs pages.</w:t>
+      </w:r>
+    </w:p>
+    <w:p>
+      <w:pPr>
+        <w:pStyle w:val="ListParagraph"/>
+        <w:numPr>
+          <w:ilvl w:val="0"/>
+          <w:numId w:val="5"/>
+        </w:numPr>
+        <w:spacing w:after="0" w:line="240" w:lineRule="auto"/>
+        <w:rPr>
+          <w:rFonts w:ascii="Courier New" w:hAnsi="Courier New" w:cs="Courier New"/>
+          <w:sz w:val="20"/>
+          <w:szCs w:val="20"/>
+        </w:rPr>
+      </w:pPr>
+      <w:r>
+        <w:rPr>
+          <w:rFonts w:ascii="Courier New" w:hAnsi="Courier New" w:cs="Courier New"/>
+          <w:sz w:val="20"/>
+          <w:szCs w:val="20"/>
+        </w:rPr>
+        <w:t xml:space="preserve">Create your .ejs file inside the “views” folder. </w:t>
+      </w:r>
+    </w:p>
+    <w:p>
+      <w:pPr>
+        <w:pStyle w:val="ListParagraph"/>
+        <w:numPr>
+          <w:ilvl w:val="0"/>
+          <w:numId w:val="5"/>
+        </w:numPr>
+        <w:spacing w:after="0" w:line="240" w:lineRule="auto"/>
+        <w:rPr>
+          <w:rFonts w:ascii="Courier New" w:hAnsi="Courier New" w:cs="Courier New"/>
+          <w:sz w:val="20"/>
+          <w:szCs w:val="20"/>
+        </w:rPr>
+      </w:pPr>
+      <w:r>
+        <w:rPr>
+          <w:rFonts w:ascii="Courier New" w:hAnsi="Courier New" w:cs="Courier New"/>
+          <w:sz w:val="20"/>
+          <w:szCs w:val="20"/>
+        </w:rPr>
+        <w:t>In your .</w:t>
+      </w:r>
+      <w:proofErr w:type="spellStart"/>
+      <w:r>
+        <w:rPr>
+          <w:rFonts w:ascii="Courier New" w:hAnsi="Courier New" w:cs="Courier New"/>
+          <w:sz w:val="20"/>
+          <w:szCs w:val="20"/>
+        </w:rPr>
+        <w:t>js</w:t>
+      </w:r>
+      <w:proofErr w:type="spellEnd"/>
+      <w:r>
+        <w:rPr>
+          <w:rFonts w:ascii="Courier New" w:hAnsi="Courier New" w:cs="Courier New"/>
+          <w:sz w:val="20"/>
+          <w:szCs w:val="20"/>
+        </w:rPr>
+        <w:t xml:space="preserve"> file, add the following lines: </w:t>
+      </w:r>
+    </w:p>
+    <w:p>
+      <w:pPr>
+        <w:pStyle w:val="ListParagraph"/>
+        <w:spacing w:after="0" w:line="240" w:lineRule="auto"/>
+        <w:ind w:left="1440"/>
+        <w:rPr>
+          <w:rFonts w:ascii="Courier New" w:hAnsi="Courier New" w:cs="Courier New"/>
+          <w:b/>
+          <w:sz w:val="20"/>
+          <w:szCs w:val="20"/>
+        </w:rPr>
+      </w:pPr>
+      <w:proofErr w:type="spellStart"/>
+      <w:proofErr w:type="gramStart"/>
+      <w:r>
+        <w:rPr>
+          <w:rFonts w:ascii="Courier New" w:hAnsi="Courier New" w:cs="Courier New"/>
+          <w:b/>
+          <w:sz w:val="20"/>
+          <w:szCs w:val="20"/>
+        </w:rPr>
+        <w:t>app.set</w:t>
+      </w:r>
+      <w:proofErr w:type="spellEnd"/>
+      <w:r>
+        <w:rPr>
+          <w:rFonts w:ascii="Courier New" w:hAnsi="Courier New" w:cs="Courier New"/>
+          <w:b/>
+          <w:sz w:val="20"/>
+          <w:szCs w:val="20"/>
+        </w:rPr>
+        <w:t>(</w:t>
+      </w:r>
+      <w:proofErr w:type="gramEnd"/>
+      <w:r>
+        <w:rPr>
+          <w:rFonts w:ascii="Courier New" w:hAnsi="Courier New" w:cs="Courier New"/>
+          <w:b/>
+          <w:sz w:val="20"/>
+          <w:szCs w:val="20"/>
+        </w:rPr>
+        <w:t>“view engine”, “ejs”);</w:t>
+      </w:r>
+    </w:p>
+    <w:p>
+      <w:pPr>
+        <w:pStyle w:val="ListParagraph"/>
+        <w:spacing w:after="0" w:line="240" w:lineRule="auto"/>
+        <w:ind w:left="1440"/>
+        <w:rPr>
+          <w:rFonts w:ascii="Courier New" w:hAnsi="Courier New" w:cs="Courier New"/>
+          <w:b/>
+          <w:sz w:val="20"/>
+          <w:szCs w:val="20"/>
+        </w:rPr>
+      </w:pPr>
+    </w:p>
+    <w:p>
+      <w:pPr>
+        <w:pStyle w:val="ListParagraph"/>
+        <w:spacing w:after="0" w:line="240" w:lineRule="auto"/>
+        <w:ind w:left="1440"/>
+        <w:rPr>
+          <w:rFonts w:ascii="Courier New" w:hAnsi="Courier New" w:cs="Courier New"/>
+          <w:sz w:val="20"/>
+          <w:szCs w:val="20"/>
+        </w:rPr>
+      </w:pPr>
+      <w:proofErr w:type="spellStart"/>
+      <w:proofErr w:type="gramStart"/>
+      <w:r>
+        <w:rPr>
+          <w:rFonts w:ascii="Courier New" w:hAnsi="Courier New" w:cs="Courier New"/>
+          <w:sz w:val="20"/>
+          <w:szCs w:val="20"/>
+        </w:rPr>
+        <w:t>app.get</w:t>
+      </w:r>
+      <w:proofErr w:type="spellEnd"/>
+      <w:r>
+        <w:rPr>
+          <w:rFonts w:ascii="Courier New" w:hAnsi="Courier New" w:cs="Courier New"/>
+          <w:sz w:val="20"/>
+          <w:szCs w:val="20"/>
+        </w:rPr>
+        <w:t>(</w:t>
+      </w:r>
+      <w:proofErr w:type="gramEnd"/>
+      <w:r>
+        <w:rPr>
+          <w:rFonts w:ascii="Courier New" w:hAnsi="Courier New" w:cs="Courier New"/>
+          <w:sz w:val="20"/>
+          <w:szCs w:val="20"/>
+        </w:rPr>
+        <w:t>“/”, (</w:t>
+      </w:r>
+      <w:proofErr w:type="spellStart"/>
+      <w:r>
+        <w:rPr>
+          <w:rFonts w:ascii="Courier New" w:hAnsi="Courier New" w:cs="Courier New"/>
+          <w:sz w:val="20"/>
+          <w:szCs w:val="20"/>
+        </w:rPr>
+        <w:t>req</w:t>
+      </w:r>
+      <w:proofErr w:type="spellEnd"/>
+      <w:r>
+        <w:rPr>
+          <w:rFonts w:ascii="Courier New" w:hAnsi="Courier New" w:cs="Courier New"/>
+          <w:sz w:val="20"/>
+          <w:szCs w:val="20"/>
+        </w:rPr>
+        <w:t>, res)=&gt;{</w:t>
+      </w:r>
+    </w:p>
+    <w:p>
+      <w:pPr>
+        <w:pStyle w:val="ListParagraph"/>
+        <w:spacing w:after="0" w:line="240" w:lineRule="auto"/>
+        <w:ind w:left="2160"/>
+        <w:rPr>
+          <w:rFonts w:ascii="Courier New" w:hAnsi="Courier New" w:cs="Courier New"/>
+          <w:b/>
+          <w:sz w:val="20"/>
+          <w:szCs w:val="20"/>
+        </w:rPr>
+      </w:pPr>
+      <w:proofErr w:type="spellStart"/>
+      <w:proofErr w:type="gramStart"/>
+      <w:r>
+        <w:rPr>
+          <w:rFonts w:ascii="Courier New" w:hAnsi="Courier New" w:cs="Courier New"/>
+          <w:b/>
+          <w:sz w:val="20"/>
+          <w:szCs w:val="20"/>
+        </w:rPr>
+        <w:t>res.render</w:t>
+      </w:r>
+      <w:proofErr w:type="spellEnd"/>
+      <w:proofErr w:type="gramEnd"/>
+      <w:r>
+        <w:rPr>
+          <w:rFonts w:ascii="Courier New" w:hAnsi="Courier New" w:cs="Courier New"/>
+          <w:b/>
+          <w:sz w:val="20"/>
+          <w:szCs w:val="20"/>
+        </w:rPr>
+        <w:t>(“&lt;</w:t>
+      </w:r>
+      <w:r>
+        <w:rPr>
+          <w:rFonts w:ascii="Courier New" w:hAnsi="Courier New" w:cs="Courier New"/>
+          <w:i/>
+          <w:sz w:val="20"/>
+          <w:szCs w:val="20"/>
+        </w:rPr>
+        <w:t>ejs file</w:t>
+      </w:r>
+      <w:r>
+        <w:rPr>
+          <w:rFonts w:ascii="Courier New" w:hAnsi="Courier New" w:cs="Courier New"/>
+          <w:b/>
+          <w:sz w:val="20"/>
+          <w:szCs w:val="20"/>
+        </w:rPr>
+        <w:t xml:space="preserve">&gt;”, </w:t>
+      </w:r>
+    </w:p>
+    <w:p>
+      <w:pPr>
+        <w:pStyle w:val="ListParagraph"/>
+        <w:spacing w:after="0" w:line="240" w:lineRule="auto"/>
+        <w:ind w:left="2160"/>
+        <w:rPr>
+          <w:rFonts w:ascii="Courier New" w:hAnsi="Courier New" w:cs="Courier New"/>
+          <w:b/>
+          <w:sz w:val="20"/>
+          <w:szCs w:val="20"/>
+        </w:rPr>
+      </w:pPr>
+      <w:r>
+        <w:rPr>
+          <w:rFonts w:ascii="Courier New" w:hAnsi="Courier New" w:cs="Courier New"/>
+          <w:b/>
+          <w:sz w:val="20"/>
+          <w:szCs w:val="20"/>
+        </w:rPr>
+        <w:t>{</w:t>
+      </w:r>
+    </w:p>
+    <w:p>
+      <w:pPr>
+        <w:pStyle w:val="ListParagraph"/>
+        <w:spacing w:after="0" w:line="240" w:lineRule="auto"/>
+        <w:ind w:left="2160" w:firstLine="720"/>
+        <w:rPr>
+          <w:rFonts w:ascii="Courier New" w:hAnsi="Courier New" w:cs="Courier New"/>
+          <w:b/>
+          <w:sz w:val="20"/>
+          <w:szCs w:val="20"/>
+        </w:rPr>
+      </w:pPr>
+      <w:r>
+        <w:rPr>
+          <w:rFonts w:ascii="Courier New" w:hAnsi="Courier New" w:cs="Courier New"/>
+          <w:b/>
+          <w:sz w:val="20"/>
+          <w:szCs w:val="20"/>
+        </w:rPr>
+        <w:t>&lt;</w:t>
+      </w:r>
+      <w:r>
+        <w:rPr>
+          <w:rFonts w:ascii="Courier New" w:hAnsi="Courier New" w:cs="Courier New"/>
+          <w:i/>
+          <w:sz w:val="20"/>
+          <w:szCs w:val="20"/>
+        </w:rPr>
+        <w:t>variable name in ejs</w:t>
+      </w:r>
+      <w:r>
+        <w:rPr>
+          <w:rFonts w:ascii="Courier New" w:hAnsi="Courier New" w:cs="Courier New"/>
+          <w:b/>
+          <w:sz w:val="20"/>
+          <w:szCs w:val="20"/>
+        </w:rPr>
+        <w:t>&gt;</w:t>
+      </w:r>
+      <w:r>
+        <w:rPr>
+          <w:rFonts w:ascii="Courier New" w:hAnsi="Courier New" w:cs="Courier New"/>
+          <w:b/>
+          <w:sz w:val="20"/>
+          <w:szCs w:val="20"/>
+        </w:rPr>
+        <w:t xml:space="preserve">, </w:t>
+      </w:r>
+    </w:p>
+    <w:p>
+      <w:pPr>
+        <w:pStyle w:val="ListParagraph"/>
+        <w:spacing w:after="0" w:line="240" w:lineRule="auto"/>
+        <w:ind w:left="2160" w:firstLine="720"/>
+        <w:rPr>
+          <w:rFonts w:ascii="Courier New" w:hAnsi="Courier New" w:cs="Courier New"/>
+          <w:b/>
+          <w:sz w:val="20"/>
+          <w:szCs w:val="20"/>
+        </w:rPr>
+      </w:pPr>
+      <w:r>
+        <w:rPr>
+          <w:rFonts w:ascii="Courier New" w:hAnsi="Courier New" w:cs="Courier New"/>
+          <w:b/>
+          <w:sz w:val="20"/>
+          <w:szCs w:val="20"/>
+        </w:rPr>
+        <w:t>&lt;</w:t>
+      </w:r>
+      <w:r>
+        <w:rPr>
+          <w:rFonts w:ascii="Courier New" w:hAnsi="Courier New" w:cs="Courier New"/>
+          <w:i/>
+          <w:sz w:val="20"/>
+          <w:szCs w:val="20"/>
+        </w:rPr>
+        <w:t>value to be passed</w:t>
+      </w:r>
+      <w:r>
+        <w:rPr>
+          <w:rFonts w:ascii="Courier New" w:hAnsi="Courier New" w:cs="Courier New"/>
+          <w:b/>
+          <w:sz w:val="20"/>
+          <w:szCs w:val="20"/>
+        </w:rPr>
+        <w:t>&gt;</w:t>
+      </w:r>
+    </w:p>
+    <w:p>
+      <w:pPr>
+        <w:spacing w:after="0" w:line="240" w:lineRule="auto"/>
+        <w:ind w:left="1440" w:firstLine="720"/>
+        <w:rPr>
+          <w:rFonts w:ascii="Courier New" w:hAnsi="Courier New" w:cs="Courier New"/>
+          <w:b/>
+          <w:sz w:val="20"/>
+          <w:szCs w:val="20"/>
+        </w:rPr>
+      </w:pPr>
+      <w:r>
+        <w:rPr>
+          <w:rFonts w:ascii="Courier New" w:hAnsi="Courier New" w:cs="Courier New"/>
+          <w:b/>
+          <w:sz w:val="20"/>
+          <w:szCs w:val="20"/>
+        </w:rPr>
+        <w:t>});</w:t>
+      </w:r>
+    </w:p>
+    <w:p>
+      <w:pPr>
+        <w:pStyle w:val="ListParagraph"/>
+        <w:spacing w:after="0" w:line="240" w:lineRule="auto"/>
+        <w:ind w:left="1440"/>
+        <w:rPr>
+          <w:rFonts w:ascii="Courier New" w:hAnsi="Courier New" w:cs="Courier New"/>
+          <w:sz w:val="20"/>
+          <w:szCs w:val="20"/>
+        </w:rPr>
+      </w:pPr>
+      <w:r>
+        <w:rPr>
+          <w:rFonts w:ascii="Courier New" w:hAnsi="Courier New" w:cs="Courier New"/>
+          <w:sz w:val="20"/>
+          <w:szCs w:val="20"/>
+        </w:rPr>
+        <w:t>});</w:t>
+      </w:r>
+    </w:p>
+    <w:p>
+      <w:pPr>
+        <w:pStyle w:val="ListParagraph"/>
+        <w:numPr>
+          <w:ilvl w:val="0"/>
+          <w:numId w:val="5"/>
+        </w:numPr>
+        <w:spacing w:after="0" w:line="240" w:lineRule="auto"/>
+        <w:rPr>
+          <w:rFonts w:ascii="Courier New" w:hAnsi="Courier New" w:cs="Courier New"/>
+          <w:sz w:val="20"/>
+          <w:szCs w:val="20"/>
+        </w:rPr>
+      </w:pPr>
+      <w:r>
+        <w:rPr>
+          <w:rFonts w:ascii="Courier New" w:hAnsi="Courier New" w:cs="Courier New"/>
+          <w:sz w:val="20"/>
+          <w:szCs w:val="20"/>
+        </w:rPr>
+        <w:t xml:space="preserve">Go to </w:t>
+      </w:r>
+      <w:proofErr w:type="gramStart"/>
+      <w:r>
+        <w:rPr>
+          <w:rFonts w:ascii="Courier New" w:hAnsi="Courier New" w:cs="Courier New"/>
+          <w:sz w:val="20"/>
+          <w:szCs w:val="20"/>
+        </w:rPr>
+        <w:t>your .ejs</w:t>
+      </w:r>
+      <w:proofErr w:type="gramEnd"/>
+      <w:r>
+        <w:rPr>
+          <w:rFonts w:ascii="Courier New" w:hAnsi="Courier New" w:cs="Courier New"/>
+          <w:sz w:val="20"/>
+          <w:szCs w:val="20"/>
+        </w:rPr>
+        <w:t xml:space="preserve"> file, it contains basically your HTML codes but with </w:t>
+      </w:r>
+      <w:proofErr w:type="spellStart"/>
+      <w:r>
+        <w:rPr>
+          <w:rFonts w:ascii="Courier New" w:hAnsi="Courier New" w:cs="Courier New"/>
+          <w:sz w:val="20"/>
+          <w:szCs w:val="20"/>
+        </w:rPr>
+        <w:t>javascript</w:t>
+      </w:r>
+      <w:proofErr w:type="spellEnd"/>
+      <w:r>
+        <w:rPr>
+          <w:rFonts w:ascii="Courier New" w:hAnsi="Courier New" w:cs="Courier New"/>
+          <w:sz w:val="20"/>
+          <w:szCs w:val="20"/>
+        </w:rPr>
+        <w:t xml:space="preserve"> data inserted in it</w:t>
+      </w:r>
+      <w:r>
+        <w:rPr>
+          <w:rFonts w:ascii="Courier New" w:hAnsi="Courier New" w:cs="Courier New"/>
+          <w:sz w:val="20"/>
+          <w:szCs w:val="20"/>
+        </w:rPr>
+        <w:t xml:space="preserve"> using its </w:t>
+      </w:r>
+      <w:r>
+        <w:rPr>
+          <w:rFonts w:ascii="Courier New" w:hAnsi="Courier New" w:cs="Courier New"/>
+          <w:b/>
+          <w:sz w:val="20"/>
+          <w:szCs w:val="20"/>
+        </w:rPr>
+        <w:t>tags</w:t>
+      </w:r>
+      <w:r>
+        <w:rPr>
+          <w:rFonts w:ascii="Courier New" w:hAnsi="Courier New" w:cs="Courier New"/>
+          <w:sz w:val="20"/>
+          <w:szCs w:val="20"/>
+        </w:rPr>
+        <w:t xml:space="preserve">. </w:t>
+      </w:r>
+    </w:p>
+    <w:p>
+      <w:pPr>
+        <w:pStyle w:val="ListParagraph"/>
+        <w:spacing w:after="0" w:line="240" w:lineRule="auto"/>
+        <w:ind w:left="1440"/>
+        <w:rPr>
+          <w:rFonts w:ascii="Courier New" w:hAnsi="Courier New" w:cs="Courier New"/>
+          <w:b/>
+          <w:i/>
+          <w:sz w:val="20"/>
+          <w:szCs w:val="20"/>
+        </w:rPr>
+      </w:pPr>
+      <w:r>
+        <w:rPr>
+          <w:rFonts w:ascii="Courier New" w:hAnsi="Courier New" w:cs="Courier New"/>
+          <w:b/>
+          <w:sz w:val="20"/>
+          <w:szCs w:val="20"/>
+        </w:rPr>
+        <w:t xml:space="preserve">&lt;%= </w:t>
+      </w:r>
+      <w:proofErr w:type="spellStart"/>
+      <w:r>
+        <w:rPr>
+          <w:rFonts w:ascii="Courier New" w:hAnsi="Courier New" w:cs="Courier New"/>
+          <w:b/>
+          <w:i/>
+          <w:sz w:val="20"/>
+          <w:szCs w:val="20"/>
+        </w:rPr>
+        <w:t>ejs_variable_name</w:t>
+      </w:r>
+      <w:proofErr w:type="spellEnd"/>
+      <w:r>
+        <w:rPr>
+          <w:rFonts w:ascii="Courier New" w:hAnsi="Courier New" w:cs="Courier New"/>
+          <w:b/>
+          <w:i/>
+          <w:sz w:val="20"/>
+          <w:szCs w:val="20"/>
+        </w:rPr>
+        <w:t xml:space="preserve"> </w:t>
+      </w:r>
+      <w:r>
+        <w:rPr>
+          <w:rFonts w:ascii="Courier New" w:hAnsi="Courier New" w:cs="Courier New"/>
+          <w:b/>
+          <w:sz w:val="20"/>
+          <w:szCs w:val="20"/>
+        </w:rPr>
+        <w:t>%&gt;</w:t>
+      </w:r>
+    </w:p>
+    <w:p>
+      <w:pPr>
+        <w:pStyle w:val="ListParagraph"/>
+        <w:spacing w:after="0" w:line="240" w:lineRule="auto"/>
+        <w:ind w:left="1440"/>
+        <w:rPr>
+          <w:rFonts w:ascii="Courier New" w:hAnsi="Courier New" w:cs="Courier New"/>
+          <w:b/>
+          <w:sz w:val="20"/>
+          <w:szCs w:val="20"/>
+        </w:rPr>
+      </w:pPr>
+      <w:r>
+        <w:rPr>
+          <w:rFonts w:ascii="Courier New" w:hAnsi="Courier New" w:cs="Courier New"/>
+          <w:b/>
+          <w:sz w:val="20"/>
+          <w:szCs w:val="20"/>
+        </w:rPr>
+        <w:t>&lt;</w:t>
+      </w:r>
+      <w:proofErr w:type="gramStart"/>
+      <w:r>
+        <w:rPr>
+          <w:rFonts w:ascii="Courier New" w:hAnsi="Courier New" w:cs="Courier New"/>
+          <w:b/>
+          <w:sz w:val="20"/>
+          <w:szCs w:val="20"/>
+        </w:rPr>
+        <w:t xml:space="preserve">%  </w:t>
+      </w:r>
+      <w:proofErr w:type="spellStart"/>
+      <w:r>
+        <w:rPr>
+          <w:rFonts w:ascii="Courier New" w:hAnsi="Courier New" w:cs="Courier New"/>
+          <w:b/>
+          <w:i/>
+          <w:sz w:val="20"/>
+          <w:szCs w:val="20"/>
+        </w:rPr>
+        <w:t>js</w:t>
+      </w:r>
+      <w:proofErr w:type="spellEnd"/>
+      <w:proofErr w:type="gramEnd"/>
+      <w:r>
+        <w:rPr>
+          <w:rFonts w:ascii="Courier New" w:hAnsi="Courier New" w:cs="Courier New"/>
+          <w:b/>
+          <w:i/>
+          <w:sz w:val="20"/>
+          <w:szCs w:val="20"/>
+        </w:rPr>
+        <w:t xml:space="preserve"> control code   </w:t>
+      </w:r>
+      <w:r>
+        <w:rPr>
+          <w:rFonts w:ascii="Courier New" w:hAnsi="Courier New" w:cs="Courier New"/>
+          <w:b/>
+          <w:sz w:val="20"/>
+          <w:szCs w:val="20"/>
+        </w:rPr>
+        <w:t>%&gt;</w:t>
+      </w:r>
+    </w:p>
+    <w:p>
+      <w:pPr>
+        <w:pStyle w:val="ListParagraph"/>
+        <w:spacing w:after="0" w:line="240" w:lineRule="auto"/>
+        <w:ind w:left="1440"/>
+        <w:rPr>
+          <w:rFonts w:ascii="Courier New" w:hAnsi="Courier New" w:cs="Courier New"/>
+          <w:b/>
+          <w:sz w:val="20"/>
+          <w:szCs w:val="20"/>
+        </w:rPr>
+      </w:pPr>
+    </w:p>
+    <w:p>
+      <w:pPr>
+        <w:shd w:val="clear" w:color="auto" w:fill="FFFFFF"/>
+        <w:spacing w:before="100" w:beforeAutospacing="1" w:after="100" w:afterAutospacing="1" w:line="240" w:lineRule="auto"/>
+        <w:ind w:left="360"/>
+        <w:rPr>
+          <w:rFonts w:ascii="Arial" w:eastAsia="Times New Roman" w:hAnsi="Arial" w:cs="Arial"/>
+          <w:color w:val="444444"/>
+          <w:sz w:val="20"/>
+          <w:szCs w:val="20"/>
+        </w:rPr>
+      </w:pPr>
+      <w:r>
+        <w:rPr>
+          <w:rFonts w:ascii="Consolas" w:eastAsia="Times New Roman" w:hAnsi="Consolas" w:cs="Courier New"/>
+          <w:color w:val="C7254E"/>
+          <w:sz w:val="20"/>
+          <w:szCs w:val="20"/>
+          <w:shd w:val="clear" w:color="auto" w:fill="F9F2F4"/>
+        </w:rPr>
+        <w:lastRenderedPageBreak/>
+        <w:t>&lt;%</w:t>
+      </w:r>
+      <w:r>
+        <w:rPr>
+          <w:rFonts w:ascii="Arial" w:eastAsia="Times New Roman" w:hAnsi="Arial" w:cs="Arial"/>
+          <w:color w:val="444444"/>
+          <w:sz w:val="20"/>
+          <w:szCs w:val="20"/>
+        </w:rPr>
+        <w:t> </w:t>
+      </w:r>
+      <w:r>
+        <w:rPr>
+          <w:rFonts w:ascii="Arial" w:eastAsia="Times New Roman" w:hAnsi="Arial" w:cs="Arial"/>
+          <w:color w:val="444444"/>
+          <w:sz w:val="20"/>
+          <w:szCs w:val="20"/>
+        </w:rPr>
+        <w:tab/>
+      </w:r>
+      <w:r>
+        <w:rPr>
+          <w:rFonts w:ascii="Arial" w:eastAsia="Times New Roman" w:hAnsi="Arial" w:cs="Arial"/>
+          <w:color w:val="444444"/>
+          <w:sz w:val="20"/>
+          <w:szCs w:val="20"/>
+        </w:rPr>
+        <w:tab/>
+      </w:r>
+      <w:r>
+        <w:rPr>
+          <w:rFonts w:ascii="Courier New" w:eastAsia="Times New Roman" w:hAnsi="Courier New" w:cs="Courier New"/>
+          <w:color w:val="444444"/>
+          <w:sz w:val="20"/>
+          <w:szCs w:val="20"/>
+        </w:rPr>
+        <w:t>'</w:t>
+      </w:r>
+      <w:proofErr w:type="spellStart"/>
+      <w:r>
+        <w:rPr>
+          <w:rFonts w:ascii="Courier New" w:eastAsia="Times New Roman" w:hAnsi="Courier New" w:cs="Courier New"/>
+          <w:color w:val="444444"/>
+          <w:sz w:val="20"/>
+          <w:szCs w:val="20"/>
+        </w:rPr>
+        <w:t>Scriptlet</w:t>
+      </w:r>
+      <w:proofErr w:type="spellEnd"/>
+      <w:r>
+        <w:rPr>
+          <w:rFonts w:ascii="Courier New" w:eastAsia="Times New Roman" w:hAnsi="Courier New" w:cs="Courier New"/>
+          <w:color w:val="444444"/>
+          <w:sz w:val="20"/>
+          <w:szCs w:val="20"/>
+        </w:rPr>
+        <w:t>' tag, for control-flow, no output</w:t>
+      </w:r>
+    </w:p>
+    <w:p>
+      <w:pPr>
+        <w:shd w:val="clear" w:color="auto" w:fill="FFFFFF"/>
+        <w:spacing w:before="100" w:beforeAutospacing="1" w:after="100" w:afterAutospacing="1" w:line="240" w:lineRule="auto"/>
+        <w:ind w:left="1440" w:hanging="1080"/>
+        <w:rPr>
+          <w:rFonts w:ascii="Arial" w:eastAsia="Times New Roman" w:hAnsi="Arial" w:cs="Arial"/>
+          <w:color w:val="444444"/>
+          <w:sz w:val="20"/>
+          <w:szCs w:val="20"/>
+        </w:rPr>
+      </w:pPr>
+      <w:r>
+        <w:rPr>
+          <w:rFonts w:ascii="Consolas" w:eastAsia="Times New Roman" w:hAnsi="Consolas" w:cs="Courier New"/>
+          <w:color w:val="C7254E"/>
+          <w:sz w:val="20"/>
+          <w:szCs w:val="20"/>
+          <w:shd w:val="clear" w:color="auto" w:fill="F9F2F4"/>
+        </w:rPr>
+        <w:t>&lt;%_</w:t>
+      </w:r>
+      <w:r>
+        <w:rPr>
+          <w:rFonts w:ascii="Arial" w:eastAsia="Times New Roman" w:hAnsi="Arial" w:cs="Arial"/>
+          <w:color w:val="444444"/>
+          <w:sz w:val="20"/>
+          <w:szCs w:val="20"/>
+        </w:rPr>
+        <w:t> </w:t>
+      </w:r>
+      <w:r>
+        <w:rPr>
+          <w:rFonts w:ascii="Arial" w:eastAsia="Times New Roman" w:hAnsi="Arial" w:cs="Arial"/>
+          <w:color w:val="444444"/>
+          <w:sz w:val="20"/>
+          <w:szCs w:val="20"/>
+        </w:rPr>
+        <w:tab/>
+      </w:r>
+      <w:r>
+        <w:rPr>
+          <w:rFonts w:ascii="Courier New" w:eastAsia="Times New Roman" w:hAnsi="Courier New" w:cs="Courier New"/>
+          <w:color w:val="444444"/>
+          <w:sz w:val="20"/>
+          <w:szCs w:val="20"/>
+        </w:rPr>
+        <w:t xml:space="preserve">‘Whitespace Slurping’ </w:t>
+      </w:r>
+      <w:proofErr w:type="spellStart"/>
+      <w:r>
+        <w:rPr>
+          <w:rFonts w:ascii="Courier New" w:eastAsia="Times New Roman" w:hAnsi="Courier New" w:cs="Courier New"/>
+          <w:color w:val="444444"/>
+          <w:sz w:val="20"/>
+          <w:szCs w:val="20"/>
+        </w:rPr>
+        <w:t>Scriptlet</w:t>
+      </w:r>
+      <w:proofErr w:type="spellEnd"/>
+      <w:r>
+        <w:rPr>
+          <w:rFonts w:ascii="Courier New" w:eastAsia="Times New Roman" w:hAnsi="Courier New" w:cs="Courier New"/>
+          <w:color w:val="444444"/>
+          <w:sz w:val="20"/>
+          <w:szCs w:val="20"/>
+        </w:rPr>
+        <w:t xml:space="preserve"> tag, strips all whitespace before it</w:t>
+      </w:r>
+    </w:p>
+    <w:p>
+      <w:pPr>
+        <w:shd w:val="clear" w:color="auto" w:fill="FFFFFF"/>
+        <w:spacing w:before="100" w:beforeAutospacing="1" w:after="100" w:afterAutospacing="1" w:line="240" w:lineRule="auto"/>
+        <w:ind w:left="360"/>
+        <w:rPr>
+          <w:rFonts w:ascii="Courier New" w:eastAsia="Times New Roman" w:hAnsi="Courier New" w:cs="Courier New"/>
+          <w:color w:val="444444"/>
+          <w:sz w:val="20"/>
+          <w:szCs w:val="20"/>
+        </w:rPr>
+      </w:pPr>
+      <w:r>
+        <w:rPr>
+          <w:rFonts w:ascii="Consolas" w:eastAsia="Times New Roman" w:hAnsi="Consolas" w:cs="Courier New"/>
+          <w:color w:val="C7254E"/>
+          <w:sz w:val="20"/>
+          <w:szCs w:val="20"/>
+          <w:shd w:val="clear" w:color="auto" w:fill="F9F2F4"/>
+        </w:rPr>
+        <w:t>&lt;%=</w:t>
+      </w:r>
+      <w:r>
+        <w:rPr>
+          <w:rFonts w:ascii="Arial" w:eastAsia="Times New Roman" w:hAnsi="Arial" w:cs="Arial"/>
+          <w:color w:val="444444"/>
+          <w:sz w:val="20"/>
+          <w:szCs w:val="20"/>
+        </w:rPr>
+        <w:t> </w:t>
+      </w:r>
+      <w:r>
+        <w:rPr>
+          <w:rFonts w:ascii="Arial" w:eastAsia="Times New Roman" w:hAnsi="Arial" w:cs="Arial"/>
+          <w:color w:val="444444"/>
+          <w:sz w:val="20"/>
+          <w:szCs w:val="20"/>
+        </w:rPr>
+        <w:tab/>
+      </w:r>
+      <w:r>
+        <w:rPr>
+          <w:rFonts w:ascii="Courier New" w:eastAsia="Times New Roman" w:hAnsi="Courier New" w:cs="Courier New"/>
+          <w:color w:val="444444"/>
+          <w:sz w:val="20"/>
+          <w:szCs w:val="20"/>
+        </w:rPr>
+        <w:t>Outputs the value into the template (HTML escaped)</w:t>
+      </w:r>
+    </w:p>
+    <w:p>
+      <w:pPr>
+        <w:shd w:val="clear" w:color="auto" w:fill="FFFFFF"/>
+        <w:spacing w:before="100" w:beforeAutospacing="1" w:after="100" w:afterAutospacing="1" w:line="240" w:lineRule="auto"/>
+        <w:ind w:left="360"/>
+        <w:rPr>
+          <w:rFonts w:ascii="Arial" w:eastAsia="Times New Roman" w:hAnsi="Arial" w:cs="Arial"/>
+          <w:color w:val="444444"/>
+          <w:sz w:val="20"/>
+          <w:szCs w:val="20"/>
+        </w:rPr>
+      </w:pPr>
+      <w:r>
+        <w:rPr>
+          <w:rFonts w:ascii="Consolas" w:eastAsia="Times New Roman" w:hAnsi="Consolas" w:cs="Courier New"/>
+          <w:color w:val="C7254E"/>
+          <w:sz w:val="20"/>
+          <w:szCs w:val="20"/>
+          <w:shd w:val="clear" w:color="auto" w:fill="F9F2F4"/>
+        </w:rPr>
+        <w:t>&lt;%-</w:t>
+      </w:r>
+      <w:r>
+        <w:rPr>
+          <w:rFonts w:ascii="Arial" w:eastAsia="Times New Roman" w:hAnsi="Arial" w:cs="Arial"/>
+          <w:color w:val="444444"/>
+          <w:sz w:val="20"/>
+          <w:szCs w:val="20"/>
+        </w:rPr>
+        <w:t> </w:t>
+      </w:r>
+      <w:r>
+        <w:rPr>
+          <w:rFonts w:ascii="Arial" w:eastAsia="Times New Roman" w:hAnsi="Arial" w:cs="Arial"/>
+          <w:color w:val="444444"/>
+          <w:sz w:val="20"/>
+          <w:szCs w:val="20"/>
+        </w:rPr>
+        <w:tab/>
+      </w:r>
+      <w:r>
+        <w:rPr>
+          <w:rFonts w:ascii="Courier New" w:eastAsia="Times New Roman" w:hAnsi="Courier New" w:cs="Courier New"/>
+          <w:color w:val="444444"/>
+          <w:sz w:val="20"/>
+          <w:szCs w:val="20"/>
+        </w:rPr>
+        <w:t xml:space="preserve">Outputs the </w:t>
+      </w:r>
+      <w:proofErr w:type="spellStart"/>
+      <w:r>
+        <w:rPr>
+          <w:rFonts w:ascii="Courier New" w:eastAsia="Times New Roman" w:hAnsi="Courier New" w:cs="Courier New"/>
+          <w:color w:val="444444"/>
+          <w:sz w:val="20"/>
+          <w:szCs w:val="20"/>
+        </w:rPr>
+        <w:t>unescaped</w:t>
+      </w:r>
+      <w:proofErr w:type="spellEnd"/>
+      <w:r>
+        <w:rPr>
+          <w:rFonts w:ascii="Courier New" w:eastAsia="Times New Roman" w:hAnsi="Courier New" w:cs="Courier New"/>
+          <w:color w:val="444444"/>
+          <w:sz w:val="20"/>
+          <w:szCs w:val="20"/>
+        </w:rPr>
+        <w:t xml:space="preserve"> value into the template</w:t>
+      </w:r>
+    </w:p>
+    <w:p>
+      <w:pPr>
+        <w:shd w:val="clear" w:color="auto" w:fill="FFFFFF"/>
+        <w:spacing w:before="100" w:beforeAutospacing="1" w:after="100" w:afterAutospacing="1" w:line="240" w:lineRule="auto"/>
+        <w:ind w:left="360"/>
+        <w:rPr>
+          <w:rFonts w:ascii="Courier New" w:eastAsia="Times New Roman" w:hAnsi="Courier New" w:cs="Courier New"/>
+          <w:color w:val="444444"/>
+          <w:sz w:val="20"/>
+          <w:szCs w:val="20"/>
+        </w:rPr>
+      </w:pPr>
+      <w:r>
+        <w:rPr>
+          <w:rFonts w:ascii="Consolas" w:eastAsia="Times New Roman" w:hAnsi="Consolas" w:cs="Courier New"/>
+          <w:color w:val="C7254E"/>
+          <w:sz w:val="20"/>
+          <w:szCs w:val="20"/>
+          <w:shd w:val="clear" w:color="auto" w:fill="F9F2F4"/>
+        </w:rPr>
+        <w:t>&lt;%#</w:t>
+      </w:r>
+      <w:r>
+        <w:rPr>
+          <w:rFonts w:ascii="Arial" w:eastAsia="Times New Roman" w:hAnsi="Arial" w:cs="Arial"/>
+          <w:color w:val="444444"/>
+          <w:sz w:val="20"/>
+          <w:szCs w:val="20"/>
+        </w:rPr>
+        <w:t> </w:t>
+      </w:r>
+      <w:r>
+        <w:rPr>
+          <w:rFonts w:ascii="Arial" w:eastAsia="Times New Roman" w:hAnsi="Arial" w:cs="Arial"/>
+          <w:color w:val="444444"/>
+          <w:sz w:val="20"/>
+          <w:szCs w:val="20"/>
+        </w:rPr>
+        <w:tab/>
+      </w:r>
+      <w:r>
+        <w:rPr>
+          <w:rFonts w:ascii="Courier New" w:eastAsia="Times New Roman" w:hAnsi="Courier New" w:cs="Courier New"/>
+          <w:color w:val="444444"/>
+          <w:sz w:val="20"/>
+          <w:szCs w:val="20"/>
+        </w:rPr>
+        <w:t>Comment tag, no exe</w:t>
+      </w:r>
+      <w:bookmarkStart w:id="0" w:name="_GoBack"/>
+      <w:bookmarkEnd w:id="0"/>
+      <w:r>
+        <w:rPr>
+          <w:rFonts w:ascii="Courier New" w:eastAsia="Times New Roman" w:hAnsi="Courier New" w:cs="Courier New"/>
+          <w:color w:val="444444"/>
+          <w:sz w:val="20"/>
+          <w:szCs w:val="20"/>
+        </w:rPr>
+        <w:t>cution, no output</w:t>
+      </w:r>
+    </w:p>
+    <w:p>
+      <w:pPr>
+        <w:shd w:val="clear" w:color="auto" w:fill="FFFFFF"/>
+        <w:spacing w:before="100" w:beforeAutospacing="1" w:after="100" w:afterAutospacing="1" w:line="240" w:lineRule="auto"/>
+        <w:ind w:left="360"/>
+        <w:rPr>
+          <w:rFonts w:ascii="Arial" w:eastAsia="Times New Roman" w:hAnsi="Arial" w:cs="Arial"/>
+          <w:color w:val="444444"/>
+          <w:sz w:val="20"/>
+          <w:szCs w:val="20"/>
+        </w:rPr>
+      </w:pPr>
+      <w:r>
+        <w:rPr>
+          <w:rFonts w:ascii="Consolas" w:eastAsia="Times New Roman" w:hAnsi="Consolas" w:cs="Courier New"/>
+          <w:color w:val="C7254E"/>
+          <w:sz w:val="20"/>
+          <w:szCs w:val="20"/>
+          <w:shd w:val="clear" w:color="auto" w:fill="F9F2F4"/>
+        </w:rPr>
+        <w:t>&lt;%%</w:t>
+      </w:r>
+      <w:r>
+        <w:rPr>
+          <w:rFonts w:ascii="Arial" w:eastAsia="Times New Roman" w:hAnsi="Arial" w:cs="Arial"/>
+          <w:color w:val="444444"/>
+          <w:sz w:val="20"/>
+          <w:szCs w:val="20"/>
+        </w:rPr>
+        <w:t> </w:t>
+      </w:r>
+      <w:r>
+        <w:rPr>
+          <w:rFonts w:ascii="Arial" w:eastAsia="Times New Roman" w:hAnsi="Arial" w:cs="Arial"/>
+          <w:color w:val="444444"/>
+          <w:sz w:val="20"/>
+          <w:szCs w:val="20"/>
+        </w:rPr>
+        <w:tab/>
+      </w:r>
+      <w:r>
+        <w:rPr>
+          <w:rFonts w:ascii="Courier New" w:eastAsia="Times New Roman" w:hAnsi="Courier New" w:cs="Courier New"/>
+          <w:color w:val="444444"/>
+          <w:sz w:val="20"/>
+          <w:szCs w:val="20"/>
+        </w:rPr>
+        <w:t>Outputs a literal '&lt;%'</w:t>
+      </w:r>
+    </w:p>
+    <w:p>
+      <w:pPr>
+        <w:shd w:val="clear" w:color="auto" w:fill="FFFFFF"/>
+        <w:spacing w:before="100" w:beforeAutospacing="1" w:after="100" w:afterAutospacing="1" w:line="240" w:lineRule="auto"/>
+        <w:ind w:left="360"/>
+        <w:rPr>
+          <w:rFonts w:ascii="Arial" w:eastAsia="Times New Roman" w:hAnsi="Arial" w:cs="Arial"/>
+          <w:color w:val="444444"/>
+          <w:sz w:val="20"/>
+          <w:szCs w:val="20"/>
+        </w:rPr>
+      </w:pPr>
+      <w:r>
+        <w:rPr>
+          <w:rFonts w:ascii="Consolas" w:eastAsia="Times New Roman" w:hAnsi="Consolas" w:cs="Courier New"/>
+          <w:color w:val="C7254E"/>
+          <w:sz w:val="20"/>
+          <w:szCs w:val="20"/>
+          <w:shd w:val="clear" w:color="auto" w:fill="F9F2F4"/>
+        </w:rPr>
+        <w:t>%&gt;</w:t>
+      </w:r>
+      <w:r>
+        <w:rPr>
+          <w:rFonts w:ascii="Arial" w:eastAsia="Times New Roman" w:hAnsi="Arial" w:cs="Arial"/>
+          <w:color w:val="444444"/>
+          <w:sz w:val="20"/>
+          <w:szCs w:val="20"/>
+        </w:rPr>
+        <w:t> </w:t>
+      </w:r>
+      <w:r>
+        <w:rPr>
+          <w:rFonts w:ascii="Arial" w:eastAsia="Times New Roman" w:hAnsi="Arial" w:cs="Arial"/>
+          <w:color w:val="444444"/>
+          <w:sz w:val="20"/>
+          <w:szCs w:val="20"/>
+        </w:rPr>
+        <w:tab/>
+      </w:r>
+      <w:r>
+        <w:rPr>
+          <w:rFonts w:ascii="Arial" w:eastAsia="Times New Roman" w:hAnsi="Arial" w:cs="Arial"/>
+          <w:color w:val="444444"/>
+          <w:sz w:val="20"/>
+          <w:szCs w:val="20"/>
+        </w:rPr>
+        <w:tab/>
+      </w:r>
+      <w:r>
+        <w:rPr>
+          <w:rFonts w:ascii="Courier New" w:eastAsia="Times New Roman" w:hAnsi="Courier New" w:cs="Courier New"/>
+          <w:color w:val="444444"/>
+          <w:sz w:val="20"/>
+          <w:szCs w:val="20"/>
+        </w:rPr>
+        <w:t>Plain ending tag</w:t>
+      </w:r>
+    </w:p>
+    <w:p>
+      <w:pPr>
+        <w:shd w:val="clear" w:color="auto" w:fill="FFFFFF"/>
+        <w:spacing w:before="100" w:beforeAutospacing="1" w:after="100" w:afterAutospacing="1" w:line="240" w:lineRule="auto"/>
+        <w:ind w:left="1440" w:hanging="1080"/>
+        <w:rPr>
+          <w:rFonts w:ascii="Courier New" w:eastAsia="Times New Roman" w:hAnsi="Courier New" w:cs="Courier New"/>
+          <w:color w:val="444444"/>
+          <w:sz w:val="20"/>
+          <w:szCs w:val="20"/>
+        </w:rPr>
+      </w:pPr>
+      <w:r>
+        <w:rPr>
+          <w:rFonts w:ascii="Consolas" w:eastAsia="Times New Roman" w:hAnsi="Consolas" w:cs="Courier New"/>
+          <w:color w:val="C7254E"/>
+          <w:sz w:val="20"/>
+          <w:szCs w:val="20"/>
+          <w:shd w:val="clear" w:color="auto" w:fill="F9F2F4"/>
+        </w:rPr>
+        <w:t>-%&gt;</w:t>
+      </w:r>
+      <w:r>
+        <w:rPr>
+          <w:rFonts w:ascii="Arial" w:eastAsia="Times New Roman" w:hAnsi="Arial" w:cs="Arial"/>
+          <w:color w:val="444444"/>
+          <w:sz w:val="20"/>
+          <w:szCs w:val="20"/>
+        </w:rPr>
+        <w:t> </w:t>
+      </w:r>
+      <w:r>
+        <w:rPr>
+          <w:rFonts w:ascii="Arial" w:eastAsia="Times New Roman" w:hAnsi="Arial" w:cs="Arial"/>
+          <w:color w:val="444444"/>
+          <w:sz w:val="20"/>
+          <w:szCs w:val="20"/>
+        </w:rPr>
+        <w:tab/>
+      </w:r>
+      <w:r>
+        <w:rPr>
+          <w:rFonts w:ascii="Courier New" w:eastAsia="Times New Roman" w:hAnsi="Courier New" w:cs="Courier New"/>
+          <w:color w:val="444444"/>
+          <w:sz w:val="20"/>
+          <w:szCs w:val="20"/>
+        </w:rPr>
+        <w:t>Trim-mode ('newline slurp') tag, trims following newline</w:t>
+      </w:r>
+    </w:p>
+    <w:p>
+      <w:pPr>
+        <w:shd w:val="clear" w:color="auto" w:fill="FFFFFF"/>
+        <w:spacing w:before="100" w:beforeAutospacing="1" w:after="100" w:afterAutospacing="1" w:line="240" w:lineRule="auto"/>
+        <w:ind w:left="1440" w:hanging="1080"/>
+        <w:rPr>
+          <w:rFonts w:ascii="Courier New" w:eastAsia="Times New Roman" w:hAnsi="Courier New" w:cs="Courier New"/>
+          <w:color w:val="444444"/>
+          <w:sz w:val="20"/>
+          <w:szCs w:val="20"/>
+        </w:rPr>
+      </w:pPr>
+      <w:r>
+        <w:rPr>
+          <w:rFonts w:ascii="Consolas" w:eastAsia="Times New Roman" w:hAnsi="Consolas" w:cs="Courier New"/>
+          <w:color w:val="C7254E"/>
+          <w:sz w:val="20"/>
+          <w:szCs w:val="20"/>
+          <w:shd w:val="clear" w:color="auto" w:fill="F9F2F4"/>
+        </w:rPr>
+        <w:t>_%&gt;</w:t>
+      </w:r>
+      <w:r>
+        <w:rPr>
+          <w:rFonts w:ascii="Arial" w:eastAsia="Times New Roman" w:hAnsi="Arial" w:cs="Arial"/>
+          <w:color w:val="444444"/>
+          <w:sz w:val="20"/>
+          <w:szCs w:val="20"/>
+        </w:rPr>
+        <w:t> </w:t>
+      </w:r>
+      <w:r>
+        <w:rPr>
+          <w:rFonts w:ascii="Arial" w:eastAsia="Times New Roman" w:hAnsi="Arial" w:cs="Arial"/>
+          <w:color w:val="444444"/>
+          <w:sz w:val="20"/>
+          <w:szCs w:val="20"/>
+        </w:rPr>
+        <w:tab/>
+      </w:r>
+      <w:r>
+        <w:rPr>
+          <w:rFonts w:ascii="Arial" w:eastAsia="Times New Roman" w:hAnsi="Arial" w:cs="Arial"/>
+          <w:color w:val="444444"/>
+          <w:sz w:val="20"/>
+          <w:szCs w:val="20"/>
+        </w:rPr>
+        <w:t>‘</w:t>
+      </w:r>
+      <w:r>
+        <w:rPr>
+          <w:rFonts w:ascii="Courier New" w:eastAsia="Times New Roman" w:hAnsi="Courier New" w:cs="Courier New"/>
+          <w:color w:val="444444"/>
+          <w:sz w:val="20"/>
+          <w:szCs w:val="20"/>
+        </w:rPr>
+        <w:t>Whitespace Slurping’ ending tag, removes all whitespace after it</w:t>
+      </w:r>
+    </w:p>
+    <w:p>
+      <w:pPr>
+        <w:spacing w:after="0" w:line="240" w:lineRule="auto"/>
+        <w:rPr>
+          <w:rFonts w:ascii="Courier New" w:hAnsi="Courier New" w:cs="Courier New"/>
+          <w:sz w:val="20"/>
+          <w:szCs w:val="20"/>
+        </w:rPr>
+      </w:pPr>
     </w:p>
     <w:p>
       <w:pPr>
@@ -928,35 +2256,51 @@
         </w:rPr>
         <w:t xml:space="preserve"> </w:t>
       </w:r>
-      <w:bookmarkStart w:id="0" w:name="_GoBack"/>
-      <w:bookmarkEnd w:id="0"/>
-    </w:p>
-    <w:p>
-      <w:pPr>
-        <w:spacing w:after="0" w:line="240" w:lineRule="auto"/>
-        <w:rPr>
-          <w:rFonts w:ascii="Courier New" w:hAnsi="Courier New" w:cs="Courier New"/>
-          <w:sz w:val="20"/>
-          <w:szCs w:val="20"/>
-        </w:rPr>
-      </w:pPr>
-    </w:p>
-    <w:p>
-      <w:pPr>
-        <w:spacing w:after="0" w:line="240" w:lineRule="auto"/>
-        <w:rPr>
-          <w:rFonts w:ascii="Courier New" w:hAnsi="Courier New" w:cs="Courier New"/>
-          <w:sz w:val="20"/>
-          <w:szCs w:val="20"/>
-        </w:rPr>
-      </w:pPr>
-      <w:r>
-        <w:rPr>
-          <w:rFonts w:ascii="Courier New" w:hAnsi="Courier New" w:cs="Courier New"/>
-          <w:sz w:val="20"/>
-          <w:szCs w:val="20"/>
-        </w:rPr>
-        <w:t>If you need slightly less control over formatting than the currently accepted answer, Date#toLocaleDateString can be used to create standard locale-specific renderings. The locale and options arguments let applications specify the language whose formatting conventions should be used, and allow some customization of the rendering.</w:t>
+    </w:p>
+    <w:p>
+      <w:pPr>
+        <w:spacing w:after="0" w:line="240" w:lineRule="auto"/>
+        <w:rPr>
+          <w:rFonts w:ascii="Courier New" w:hAnsi="Courier New" w:cs="Courier New"/>
+          <w:sz w:val="20"/>
+          <w:szCs w:val="20"/>
+        </w:rPr>
+      </w:pPr>
+    </w:p>
+    <w:p>
+      <w:pPr>
+        <w:spacing w:after="0" w:line="240" w:lineRule="auto"/>
+        <w:rPr>
+          <w:rFonts w:ascii="Courier New" w:hAnsi="Courier New" w:cs="Courier New"/>
+          <w:sz w:val="20"/>
+          <w:szCs w:val="20"/>
+        </w:rPr>
+      </w:pPr>
+      <w:r>
+        <w:rPr>
+          <w:rFonts w:ascii="Courier New" w:hAnsi="Courier New" w:cs="Courier New"/>
+          <w:sz w:val="20"/>
+          <w:szCs w:val="20"/>
+        </w:rPr>
+        <w:t xml:space="preserve">If you need slightly less control over formatting than the currently accepted answer, </w:t>
+      </w:r>
+      <w:proofErr w:type="spellStart"/>
+      <w:r>
+        <w:rPr>
+          <w:rFonts w:ascii="Courier New" w:hAnsi="Courier New" w:cs="Courier New"/>
+          <w:sz w:val="20"/>
+          <w:szCs w:val="20"/>
+        </w:rPr>
+        <w:t>Date#toLocaleDateString</w:t>
+      </w:r>
+      <w:proofErr w:type="spellEnd"/>
+      <w:r>
+        <w:rPr>
+          <w:rFonts w:ascii="Courier New" w:hAnsi="Courier New" w:cs="Courier New"/>
+          <w:sz w:val="20"/>
+          <w:szCs w:val="20"/>
+        </w:rPr>
+        <w:t xml:space="preserve"> can be used to create standard locale-specific renderings. The locale and options arguments let applications specify the language whose formatting conventions should be used, and allow some customization of the rendering.</w:t>
       </w:r>
     </w:p>
     <w:p>
@@ -992,13 +2336,15 @@
         <w:spacing w:after="0" w:line="240" w:lineRule="auto"/>
         <w:rPr>
           <w:rFonts w:ascii="Courier New" w:hAnsi="Courier New" w:cs="Courier New"/>
-          <w:sz w:val="20"/>
-          <w:szCs w:val="20"/>
-        </w:rPr>
-      </w:pPr>
-      <w:r>
-        <w:rPr>
-          <w:rFonts w:ascii="Courier New" w:hAnsi="Courier New" w:cs="Courier New"/>
+          <w:b/>
+          <w:sz w:val="20"/>
+          <w:szCs w:val="20"/>
+        </w:rPr>
+      </w:pPr>
+      <w:r>
+        <w:rPr>
+          <w:rFonts w:ascii="Courier New" w:hAnsi="Courier New" w:cs="Courier New"/>
+          <w:b/>
           <w:sz w:val="20"/>
           <w:szCs w:val="20"/>
         </w:rPr>
@@ -1046,13 +2392,15 @@
         <w:spacing w:after="0" w:line="240" w:lineRule="auto"/>
         <w:rPr>
           <w:rFonts w:ascii="Courier New" w:hAnsi="Courier New" w:cs="Courier New"/>
-          <w:sz w:val="20"/>
-          <w:szCs w:val="20"/>
-        </w:rPr>
-      </w:pPr>
-      <w:r>
-        <w:rPr>
-          <w:rFonts w:ascii="Courier New" w:hAnsi="Courier New" w:cs="Courier New"/>
+          <w:b/>
+          <w:sz w:val="20"/>
+          <w:szCs w:val="20"/>
+        </w:rPr>
+      </w:pPr>
+      <w:r>
+        <w:rPr>
+          <w:rFonts w:ascii="Courier New" w:hAnsi="Courier New" w:cs="Courier New"/>
+          <w:b/>
           <w:sz w:val="20"/>
           <w:szCs w:val="20"/>
         </w:rPr>
@@ -1100,13 +2448,15 @@
         <w:spacing w:after="0" w:line="240" w:lineRule="auto"/>
         <w:rPr>
           <w:rFonts w:ascii="Courier New" w:hAnsi="Courier New" w:cs="Courier New"/>
-          <w:sz w:val="20"/>
-          <w:szCs w:val="20"/>
-        </w:rPr>
-      </w:pPr>
-      <w:r>
-        <w:rPr>
-          <w:rFonts w:ascii="Courier New" w:hAnsi="Courier New" w:cs="Courier New"/>
+          <w:b/>
+          <w:sz w:val="20"/>
+          <w:szCs w:val="20"/>
+        </w:rPr>
+      </w:pPr>
+      <w:r>
+        <w:rPr>
+          <w:rFonts w:ascii="Courier New" w:hAnsi="Courier New" w:cs="Courier New"/>
+          <w:b/>
           <w:sz w:val="20"/>
           <w:szCs w:val="20"/>
         </w:rPr>
@@ -1154,13 +2504,15 @@
         <w:spacing w:after="0" w:line="240" w:lineRule="auto"/>
         <w:rPr>
           <w:rFonts w:ascii="Courier New" w:hAnsi="Courier New" w:cs="Courier New"/>
-          <w:sz w:val="20"/>
-          <w:szCs w:val="20"/>
-        </w:rPr>
-      </w:pPr>
-      <w:r>
-        <w:rPr>
-          <w:rFonts w:ascii="Courier New" w:hAnsi="Courier New" w:cs="Courier New"/>
+          <w:b/>
+          <w:sz w:val="20"/>
+          <w:szCs w:val="20"/>
+        </w:rPr>
+      </w:pPr>
+      <w:r>
+        <w:rPr>
+          <w:rFonts w:ascii="Courier New" w:hAnsi="Courier New" w:cs="Courier New"/>
+          <w:b/>
           <w:sz w:val="20"/>
           <w:szCs w:val="20"/>
         </w:rPr>
@@ -1208,6 +2560,164 @@
         <w:spacing w:after="0" w:line="240" w:lineRule="auto"/>
         <w:rPr>
           <w:rFonts w:ascii="Courier New" w:hAnsi="Courier New" w:cs="Courier New"/>
+          <w:b/>
+          <w:sz w:val="20"/>
+          <w:szCs w:val="20"/>
+        </w:rPr>
+      </w:pPr>
+      <w:r>
+        <w:rPr>
+          <w:rFonts w:ascii="Courier New" w:hAnsi="Courier New" w:cs="Courier New"/>
+          <w:b/>
+          <w:sz w:val="20"/>
+          <w:szCs w:val="20"/>
+        </w:rPr>
+        <w:t>hour:</w:t>
+      </w:r>
+    </w:p>
+    <w:p>
+      <w:pPr>
+        <w:spacing w:after="0" w:line="240" w:lineRule="auto"/>
+        <w:rPr>
+          <w:rFonts w:ascii="Courier New" w:hAnsi="Courier New" w:cs="Courier New"/>
+          <w:sz w:val="20"/>
+          <w:szCs w:val="20"/>
+        </w:rPr>
+      </w:pPr>
+      <w:r>
+        <w:rPr>
+          <w:rFonts w:ascii="Courier New" w:hAnsi="Courier New" w:cs="Courier New"/>
+          <w:sz w:val="20"/>
+          <w:szCs w:val="20"/>
+        </w:rPr>
+        <w:t>The representation of the hour.</w:t>
+      </w:r>
+    </w:p>
+    <w:p>
+      <w:pPr>
+        <w:spacing w:after="0" w:line="240" w:lineRule="auto"/>
+        <w:rPr>
+          <w:rFonts w:ascii="Courier New" w:hAnsi="Courier New" w:cs="Courier New"/>
+          <w:sz w:val="20"/>
+          <w:szCs w:val="20"/>
+        </w:rPr>
+      </w:pPr>
+      <w:r>
+        <w:rPr>
+          <w:rFonts w:ascii="Courier New" w:hAnsi="Courier New" w:cs="Courier New"/>
+          <w:sz w:val="20"/>
+          <w:szCs w:val="20"/>
+        </w:rPr>
+        <w:t>Possible values are "numeric", "2-digit".</w:t>
+      </w:r>
+    </w:p>
+    <w:p>
+      <w:pPr>
+        <w:spacing w:after="0" w:line="240" w:lineRule="auto"/>
+        <w:rPr>
+          <w:rFonts w:ascii="Courier New" w:hAnsi="Courier New" w:cs="Courier New"/>
+          <w:sz w:val="20"/>
+          <w:szCs w:val="20"/>
+        </w:rPr>
+      </w:pPr>
+      <w:r>
+        <w:rPr>
+          <w:rFonts w:ascii="Courier New" w:hAnsi="Courier New" w:cs="Courier New"/>
+          <w:sz w:val="20"/>
+          <w:szCs w:val="20"/>
+        </w:rPr>
+        <w:t>minute: The representation of the minute.</w:t>
+      </w:r>
+    </w:p>
+    <w:p>
+      <w:pPr>
+        <w:spacing w:after="0" w:line="240" w:lineRule="auto"/>
+        <w:rPr>
+          <w:rFonts w:ascii="Courier New" w:hAnsi="Courier New" w:cs="Courier New"/>
+          <w:sz w:val="20"/>
+          <w:szCs w:val="20"/>
+        </w:rPr>
+      </w:pPr>
+      <w:r>
+        <w:rPr>
+          <w:rFonts w:ascii="Courier New" w:hAnsi="Courier New" w:cs="Courier New"/>
+          <w:sz w:val="20"/>
+          <w:szCs w:val="20"/>
+        </w:rPr>
+        <w:t>Possible values are "numeric", "2-digit".</w:t>
+      </w:r>
+    </w:p>
+    <w:p>
+      <w:pPr>
+        <w:spacing w:after="0" w:line="240" w:lineRule="auto"/>
+        <w:rPr>
+          <w:rFonts w:ascii="Courier New" w:hAnsi="Courier New" w:cs="Courier New"/>
+          <w:b/>
+          <w:sz w:val="20"/>
+          <w:szCs w:val="20"/>
+        </w:rPr>
+      </w:pPr>
+      <w:r>
+        <w:rPr>
+          <w:rFonts w:ascii="Courier New" w:hAnsi="Courier New" w:cs="Courier New"/>
+          <w:b/>
+          <w:sz w:val="20"/>
+          <w:szCs w:val="20"/>
+        </w:rPr>
+        <w:t>second:</w:t>
+      </w:r>
+    </w:p>
+    <w:p>
+      <w:pPr>
+        <w:spacing w:after="0" w:line="240" w:lineRule="auto"/>
+        <w:rPr>
+          <w:rFonts w:ascii="Courier New" w:hAnsi="Courier New" w:cs="Courier New"/>
+          <w:sz w:val="20"/>
+          <w:szCs w:val="20"/>
+        </w:rPr>
+      </w:pPr>
+      <w:r>
+        <w:rPr>
+          <w:rFonts w:ascii="Courier New" w:hAnsi="Courier New" w:cs="Courier New"/>
+          <w:sz w:val="20"/>
+          <w:szCs w:val="20"/>
+        </w:rPr>
+        <w:t>The representation of the second.</w:t>
+      </w:r>
+    </w:p>
+    <w:p>
+      <w:pPr>
+        <w:spacing w:after="0" w:line="240" w:lineRule="auto"/>
+        <w:rPr>
+          <w:rFonts w:ascii="Courier New" w:hAnsi="Courier New" w:cs="Courier New"/>
+          <w:sz w:val="20"/>
+          <w:szCs w:val="20"/>
+        </w:rPr>
+      </w:pPr>
+      <w:r>
+        <w:rPr>
+          <w:rFonts w:ascii="Courier New" w:hAnsi="Courier New" w:cs="Courier New"/>
+          <w:sz w:val="20"/>
+          <w:szCs w:val="20"/>
+        </w:rPr>
+        <w:t>Possible values are "numeric", 2-digit".</w:t>
+      </w:r>
+    </w:p>
+    <w:p>
+      <w:pPr>
+        <w:spacing w:after="0" w:line="240" w:lineRule="auto"/>
+        <w:rPr>
+          <w:rFonts w:ascii="Courier New" w:hAnsi="Courier New" w:cs="Courier New"/>
+          <w:sz w:val="20"/>
+          <w:szCs w:val="20"/>
+        </w:rPr>
+      </w:pPr>
+    </w:p>
+    <w:p>
+      <w:pPr>
+        <w:spacing w:after="0" w:line="240" w:lineRule="auto"/>
+        <w:rPr>
+          <w:rFonts w:ascii="Courier New" w:hAnsi="Courier New" w:cs="Courier New"/>
           <w:sz w:val="20"/>
           <w:szCs w:val="20"/>
         </w:rPr>
@@ -1219,150 +2729,6 @@
           <w:szCs w:val="20"/>
         </w:rPr>
         <w:lastRenderedPageBreak/>
-        <w:t>hour:</w:t>
-      </w:r>
-    </w:p>
-    <w:p>
-      <w:pPr>
-        <w:spacing w:after="0" w:line="240" w:lineRule="auto"/>
-        <w:rPr>
-          <w:rFonts w:ascii="Courier New" w:hAnsi="Courier New" w:cs="Courier New"/>
-          <w:sz w:val="20"/>
-          <w:szCs w:val="20"/>
-        </w:rPr>
-      </w:pPr>
-      <w:r>
-        <w:rPr>
-          <w:rFonts w:ascii="Courier New" w:hAnsi="Courier New" w:cs="Courier New"/>
-          <w:sz w:val="20"/>
-          <w:szCs w:val="20"/>
-        </w:rPr>
-        <w:t>The representation of the hour.</w:t>
-      </w:r>
-    </w:p>
-    <w:p>
-      <w:pPr>
-        <w:spacing w:after="0" w:line="240" w:lineRule="auto"/>
-        <w:rPr>
-          <w:rFonts w:ascii="Courier New" w:hAnsi="Courier New" w:cs="Courier New"/>
-          <w:sz w:val="20"/>
-          <w:szCs w:val="20"/>
-        </w:rPr>
-      </w:pPr>
-      <w:r>
-        <w:rPr>
-          <w:rFonts w:ascii="Courier New" w:hAnsi="Courier New" w:cs="Courier New"/>
-          <w:sz w:val="20"/>
-          <w:szCs w:val="20"/>
-        </w:rPr>
-        <w:t>Possible values are "numeric", "2-digit".</w:t>
-      </w:r>
-    </w:p>
-    <w:p>
-      <w:pPr>
-        <w:spacing w:after="0" w:line="240" w:lineRule="auto"/>
-        <w:rPr>
-          <w:rFonts w:ascii="Courier New" w:hAnsi="Courier New" w:cs="Courier New"/>
-          <w:sz w:val="20"/>
-          <w:szCs w:val="20"/>
-        </w:rPr>
-      </w:pPr>
-      <w:r>
-        <w:rPr>
-          <w:rFonts w:ascii="Courier New" w:hAnsi="Courier New" w:cs="Courier New"/>
-          <w:sz w:val="20"/>
-          <w:szCs w:val="20"/>
-        </w:rPr>
-        <w:t>minute: The representation of the minute.</w:t>
-      </w:r>
-    </w:p>
-    <w:p>
-      <w:pPr>
-        <w:spacing w:after="0" w:line="240" w:lineRule="auto"/>
-        <w:rPr>
-          <w:rFonts w:ascii="Courier New" w:hAnsi="Courier New" w:cs="Courier New"/>
-          <w:sz w:val="20"/>
-          <w:szCs w:val="20"/>
-        </w:rPr>
-      </w:pPr>
-      <w:r>
-        <w:rPr>
-          <w:rFonts w:ascii="Courier New" w:hAnsi="Courier New" w:cs="Courier New"/>
-          <w:sz w:val="20"/>
-          <w:szCs w:val="20"/>
-        </w:rPr>
-        <w:t>Possible values are "numeric", "2-digit".</w:t>
-      </w:r>
-    </w:p>
-    <w:p>
-      <w:pPr>
-        <w:spacing w:after="0" w:line="240" w:lineRule="auto"/>
-        <w:rPr>
-          <w:rFonts w:ascii="Courier New" w:hAnsi="Courier New" w:cs="Courier New"/>
-          <w:sz w:val="20"/>
-          <w:szCs w:val="20"/>
-        </w:rPr>
-      </w:pPr>
-      <w:r>
-        <w:rPr>
-          <w:rFonts w:ascii="Courier New" w:hAnsi="Courier New" w:cs="Courier New"/>
-          <w:sz w:val="20"/>
-          <w:szCs w:val="20"/>
-        </w:rPr>
-        <w:t>second:</w:t>
-      </w:r>
-    </w:p>
-    <w:p>
-      <w:pPr>
-        <w:spacing w:after="0" w:line="240" w:lineRule="auto"/>
-        <w:rPr>
-          <w:rFonts w:ascii="Courier New" w:hAnsi="Courier New" w:cs="Courier New"/>
-          <w:sz w:val="20"/>
-          <w:szCs w:val="20"/>
-        </w:rPr>
-      </w:pPr>
-      <w:r>
-        <w:rPr>
-          <w:rFonts w:ascii="Courier New" w:hAnsi="Courier New" w:cs="Courier New"/>
-          <w:sz w:val="20"/>
-          <w:szCs w:val="20"/>
-        </w:rPr>
-        <w:t>The representation of the second.</w:t>
-      </w:r>
-    </w:p>
-    <w:p>
-      <w:pPr>
-        <w:spacing w:after="0" w:line="240" w:lineRule="auto"/>
-        <w:rPr>
-          <w:rFonts w:ascii="Courier New" w:hAnsi="Courier New" w:cs="Courier New"/>
-          <w:sz w:val="20"/>
-          <w:szCs w:val="20"/>
-        </w:rPr>
-      </w:pPr>
-      <w:r>
-        <w:rPr>
-          <w:rFonts w:ascii="Courier New" w:hAnsi="Courier New" w:cs="Courier New"/>
-          <w:sz w:val="20"/>
-          <w:szCs w:val="20"/>
-        </w:rPr>
-        <w:t>Possible values are "numeric", 2-digit".</w:t>
-      </w:r>
-    </w:p>
-    <w:p>
-      <w:pPr>
-        <w:spacing w:after="0" w:line="240" w:lineRule="auto"/>
-        <w:rPr>
-          <w:rFonts w:ascii="Courier New" w:hAnsi="Courier New" w:cs="Courier New"/>
-          <w:sz w:val="20"/>
-          <w:szCs w:val="20"/>
-        </w:rPr>
-      </w:pPr>
-      <w:r>
-        <w:rPr>
-          <w:rFonts w:ascii="Courier New" w:hAnsi="Courier New" w:cs="Courier New"/>
-          <w:sz w:val="20"/>
-          <w:szCs w:val="20"/>
-        </w:rPr>
         <w:t>All these keys are optional. You can change the number of options values based on your requirements, and this will also reflect the presence of each date time term.</w:t>
       </w:r>
     </w:p>
@@ -1434,46 +2800,457 @@
       <w:r>
         <w:rPr>
           <w:rFonts w:ascii="Courier New" w:hAnsi="Courier New" w:cs="Courier New"/>
-          <w:sz w:val="20"/>
-          <w:szCs w:val="20"/>
-        </w:rPr>
-        <w:t>"en-US": For English</w:t>
-      </w:r>
-    </w:p>
-    <w:p>
-      <w:pPr>
-        <w:spacing w:after="0" w:line="240" w:lineRule="auto"/>
-        <w:rPr>
-          <w:rFonts w:ascii="Courier New" w:hAnsi="Courier New" w:cs="Courier New"/>
-          <w:sz w:val="20"/>
-          <w:szCs w:val="20"/>
-        </w:rPr>
-      </w:pPr>
-      <w:r>
-        <w:rPr>
-          <w:rFonts w:ascii="Courier New" w:hAnsi="Courier New" w:cs="Courier New"/>
-          <w:sz w:val="20"/>
-          <w:szCs w:val="20"/>
-        </w:rPr>
-        <w:t>"hi-IN": For Hindi</w:t>
-      </w:r>
-    </w:p>
-    <w:p>
-      <w:pPr>
-        <w:spacing w:after="0" w:line="240" w:lineRule="auto"/>
-        <w:rPr>
-          <w:rFonts w:ascii="Courier New" w:hAnsi="Courier New" w:cs="Courier New"/>
-          <w:sz w:val="20"/>
-          <w:szCs w:val="20"/>
-        </w:rPr>
-      </w:pPr>
-      <w:r>
-        <w:rPr>
-          <w:rFonts w:ascii="Courier New" w:hAnsi="Courier New" w:cs="Courier New"/>
-          <w:sz w:val="20"/>
-          <w:szCs w:val="20"/>
-        </w:rPr>
-        <w:t>"ja-JP": For Japanese</w:t>
+          <w:b/>
+          <w:sz w:val="20"/>
+          <w:szCs w:val="20"/>
+        </w:rPr>
+        <w:t>"</w:t>
+      </w:r>
+      <w:proofErr w:type="spellStart"/>
+      <w:r>
+        <w:rPr>
+          <w:rFonts w:ascii="Courier New" w:hAnsi="Courier New" w:cs="Courier New"/>
+          <w:b/>
+          <w:sz w:val="20"/>
+          <w:szCs w:val="20"/>
+        </w:rPr>
+        <w:t>en</w:t>
+      </w:r>
+      <w:proofErr w:type="spellEnd"/>
+      <w:r>
+        <w:rPr>
+          <w:rFonts w:ascii="Courier New" w:hAnsi="Courier New" w:cs="Courier New"/>
+          <w:b/>
+          <w:sz w:val="20"/>
+          <w:szCs w:val="20"/>
+        </w:rPr>
+        <w:t>-US"</w:t>
+      </w:r>
+      <w:r>
+        <w:rPr>
+          <w:rFonts w:ascii="Courier New" w:hAnsi="Courier New" w:cs="Courier New"/>
+          <w:sz w:val="20"/>
+          <w:szCs w:val="20"/>
+        </w:rPr>
+        <w:t>: For English</w:t>
+      </w:r>
+    </w:p>
+    <w:p>
+      <w:pPr>
+        <w:spacing w:after="0" w:line="240" w:lineRule="auto"/>
+        <w:rPr>
+          <w:rFonts w:ascii="Courier New" w:hAnsi="Courier New" w:cs="Courier New"/>
+          <w:sz w:val="20"/>
+          <w:szCs w:val="20"/>
+        </w:rPr>
+      </w:pPr>
+      <w:r>
+        <w:rPr>
+          <w:rFonts w:ascii="Courier New" w:hAnsi="Courier New" w:cs="Courier New"/>
+          <w:b/>
+          <w:sz w:val="20"/>
+          <w:szCs w:val="20"/>
+        </w:rPr>
+        <w:t>"hi-IN"</w:t>
+      </w:r>
+      <w:r>
+        <w:rPr>
+          <w:rFonts w:ascii="Courier New" w:hAnsi="Courier New" w:cs="Courier New"/>
+          <w:sz w:val="20"/>
+          <w:szCs w:val="20"/>
+        </w:rPr>
+        <w:t>: For Hindi</w:t>
+      </w:r>
+    </w:p>
+    <w:p>
+      <w:pPr>
+        <w:spacing w:after="0" w:line="240" w:lineRule="auto"/>
+        <w:rPr>
+          <w:rFonts w:ascii="Courier New" w:hAnsi="Courier New" w:cs="Courier New"/>
+          <w:sz w:val="20"/>
+          <w:szCs w:val="20"/>
+        </w:rPr>
+      </w:pPr>
+      <w:r>
+        <w:rPr>
+          <w:rFonts w:ascii="Courier New" w:hAnsi="Courier New" w:cs="Courier New"/>
+          <w:b/>
+          <w:sz w:val="20"/>
+          <w:szCs w:val="20"/>
+        </w:rPr>
+        <w:t>"ja-JP"</w:t>
+      </w:r>
+      <w:r>
+        <w:rPr>
+          <w:rFonts w:ascii="Courier New" w:hAnsi="Courier New" w:cs="Courier New"/>
+          <w:sz w:val="20"/>
+          <w:szCs w:val="20"/>
+        </w:rPr>
+        <w:t>: For Japanese</w:t>
+      </w:r>
+    </w:p>
+    <w:p>
+      <w:pPr>
+        <w:spacing w:after="0" w:line="240" w:lineRule="auto"/>
+        <w:rPr>
+          <w:rFonts w:ascii="Courier New" w:hAnsi="Courier New" w:cs="Courier New"/>
+          <w:sz w:val="20"/>
+          <w:szCs w:val="20"/>
+        </w:rPr>
+      </w:pPr>
+    </w:p>
+    <w:p>
+      <w:pPr>
+        <w:spacing w:after="0" w:line="240" w:lineRule="auto"/>
+        <w:rPr>
+          <w:rFonts w:ascii="Courier New" w:hAnsi="Courier New" w:cs="Courier New"/>
+          <w:sz w:val="20"/>
+          <w:szCs w:val="20"/>
+        </w:rPr>
+      </w:pPr>
+      <w:r>
+        <w:rPr>
+          <w:rFonts w:ascii="Courier New" w:hAnsi="Courier New" w:cs="Courier New"/>
+          <w:noProof/>
+          <w:sz w:val="20"/>
+          <w:szCs w:val="20"/>
+        </w:rPr>
+        <w:drawing>
+          <wp:inline distT="0" distB="0" distL="0" distR="0" wp14:anchorId="0C932F5C" wp14:editId="095A3712">
+            <wp:extent cx="5943600" cy="1129665"/>
+            <wp:effectExtent l="19050" t="19050" r="19050" b="13335"/>
+            <wp:docPr id="2" name="Picture 2"/>
+            <wp:cNvGraphicFramePr>
+              <a:graphicFrameLocks xmlns:a="http://schemas.openxmlformats.org/drawingml/2006/main" noChangeAspect="1"/>
+            </wp:cNvGraphicFramePr>
+            <a:graphic xmlns:a="http://schemas.openxmlformats.org/drawingml/2006/main">
+              <a:graphicData uri="http://schemas.openxmlformats.org/drawingml/2006/picture">
+                <pic:pic xmlns:pic="http://schemas.openxmlformats.org/drawingml/2006/picture">
+                  <pic:nvPicPr>
+                    <pic:cNvPr id="1" name=""/>
+                    <pic:cNvPicPr/>
+                  </pic:nvPicPr>
+                  <pic:blipFill>
+                    <a:blip r:embed="rId10"/>
+                    <a:stretch>
+                      <a:fillRect/>
+                    </a:stretch>
+                  </pic:blipFill>
+                  <pic:spPr>
+                    <a:xfrm>
+                      <a:off x="0" y="0"/>
+                      <a:ext cx="5943600" cy="1129665"/>
+                    </a:xfrm>
+                    <a:prstGeom prst="rect">
+                      <a:avLst/>
+                    </a:prstGeom>
+                    <a:ln>
+                      <a:solidFill>
+                        <a:schemeClr val="accent1"/>
+                      </a:solidFill>
+                    </a:ln>
+                  </pic:spPr>
+                </pic:pic>
+              </a:graphicData>
+            </a:graphic>
+          </wp:inline>
+        </w:drawing>
+      </w:r>
+    </w:p>
+    <w:p>
+      <w:pPr>
+        <w:spacing w:after="0" w:line="240" w:lineRule="auto"/>
+        <w:rPr>
+          <w:rFonts w:ascii="Courier New" w:hAnsi="Courier New" w:cs="Courier New"/>
+          <w:sz w:val="20"/>
+          <w:szCs w:val="20"/>
+        </w:rPr>
+      </w:pPr>
+    </w:p>
+    <w:p>
+      <w:pPr>
+        <w:spacing w:after="0" w:line="240" w:lineRule="auto"/>
+        <w:rPr>
+          <w:rFonts w:ascii="Courier New" w:hAnsi="Courier New" w:cs="Courier New"/>
+          <w:sz w:val="20"/>
+          <w:szCs w:val="20"/>
+        </w:rPr>
+      </w:pPr>
+    </w:p>
+    <w:p>
+      <w:pPr>
+        <w:spacing w:after="0" w:line="240" w:lineRule="auto"/>
+        <w:rPr>
+          <w:rFonts w:ascii="Courier New" w:hAnsi="Courier New" w:cs="Courier New"/>
+          <w:sz w:val="20"/>
+          <w:szCs w:val="20"/>
+        </w:rPr>
+      </w:pPr>
+    </w:p>
+    <w:p>
+      <w:pPr>
+        <w:spacing w:after="0" w:line="240" w:lineRule="auto"/>
+        <w:rPr>
+          <w:rFonts w:ascii="Courier New" w:hAnsi="Courier New" w:cs="Courier New"/>
+          <w:sz w:val="20"/>
+          <w:szCs w:val="20"/>
+        </w:rPr>
+      </w:pPr>
+    </w:p>
+    <w:p>
+      <w:pPr>
+        <w:spacing w:after="0" w:line="240" w:lineRule="auto"/>
+        <w:rPr>
+          <w:rFonts w:ascii="Courier New" w:hAnsi="Courier New" w:cs="Courier New"/>
+          <w:sz w:val="20"/>
+          <w:szCs w:val="20"/>
+        </w:rPr>
+      </w:pPr>
+    </w:p>
+    <w:p>
+      <w:pPr>
+        <w:spacing w:after="0" w:line="240" w:lineRule="auto"/>
+        <w:rPr>
+          <w:rFonts w:ascii="Courier New" w:hAnsi="Courier New" w:cs="Courier New"/>
+          <w:sz w:val="20"/>
+          <w:szCs w:val="20"/>
+        </w:rPr>
+      </w:pPr>
+    </w:p>
+    <w:p>
+      <w:pPr>
+        <w:spacing w:after="0" w:line="240" w:lineRule="auto"/>
+        <w:rPr>
+          <w:rFonts w:ascii="Courier New" w:hAnsi="Courier New" w:cs="Courier New"/>
+          <w:sz w:val="20"/>
+          <w:szCs w:val="20"/>
+        </w:rPr>
+      </w:pPr>
+    </w:p>
+    <w:p>
+      <w:pPr>
+        <w:spacing w:after="0" w:line="240" w:lineRule="auto"/>
+        <w:rPr>
+          <w:rFonts w:ascii="Courier New" w:hAnsi="Courier New" w:cs="Courier New"/>
+          <w:sz w:val="20"/>
+          <w:szCs w:val="20"/>
+        </w:rPr>
+      </w:pPr>
+    </w:p>
+    <w:p>
+      <w:pPr>
+        <w:spacing w:after="0" w:line="240" w:lineRule="auto"/>
+        <w:rPr>
+          <w:rFonts w:ascii="Courier New" w:hAnsi="Courier New" w:cs="Courier New"/>
+          <w:sz w:val="20"/>
+          <w:szCs w:val="20"/>
+        </w:rPr>
+      </w:pPr>
+    </w:p>
+    <w:p>
+      <w:pPr>
+        <w:spacing w:after="0" w:line="240" w:lineRule="auto"/>
+        <w:rPr>
+          <w:rFonts w:ascii="Courier New" w:hAnsi="Courier New" w:cs="Courier New"/>
+          <w:sz w:val="20"/>
+          <w:szCs w:val="20"/>
+        </w:rPr>
+      </w:pPr>
+    </w:p>
+    <w:p>
+      <w:pPr>
+        <w:spacing w:after="0" w:line="240" w:lineRule="auto"/>
+        <w:rPr>
+          <w:rFonts w:ascii="Courier New" w:hAnsi="Courier New" w:cs="Courier New"/>
+          <w:sz w:val="20"/>
+          <w:szCs w:val="20"/>
+        </w:rPr>
+      </w:pPr>
+    </w:p>
+    <w:p>
+      <w:pPr>
+        <w:spacing w:after="0" w:line="240" w:lineRule="auto"/>
+        <w:rPr>
+          <w:rFonts w:ascii="Courier New" w:hAnsi="Courier New" w:cs="Courier New"/>
+          <w:sz w:val="20"/>
+          <w:szCs w:val="20"/>
+        </w:rPr>
+      </w:pPr>
+    </w:p>
+    <w:p>
+      <w:pPr>
+        <w:spacing w:after="0" w:line="240" w:lineRule="auto"/>
+        <w:rPr>
+          <w:rFonts w:ascii="Courier New" w:hAnsi="Courier New" w:cs="Courier New"/>
+          <w:sz w:val="20"/>
+          <w:szCs w:val="20"/>
+        </w:rPr>
+      </w:pPr>
+      <w:r>
+        <w:rPr>
+          <w:rFonts w:ascii="Courier New" w:hAnsi="Courier New" w:cs="Courier New"/>
+          <w:noProof/>
+          <w:sz w:val="20"/>
+          <w:szCs w:val="20"/>
+        </w:rPr>
+        <w:lastRenderedPageBreak/>
+        <w:drawing>
+          <wp:inline distT="0" distB="0" distL="0" distR="0" wp14:anchorId="531926B9" wp14:editId="144AADDE">
+            <wp:extent cx="5943600" cy="6864985"/>
+            <wp:effectExtent l="0" t="0" r="0" b="0"/>
+            <wp:docPr id="3" name="Picture 3"/>
+            <wp:cNvGraphicFramePr>
+              <a:graphicFrameLocks xmlns:a="http://schemas.openxmlformats.org/drawingml/2006/main" noChangeAspect="1"/>
+            </wp:cNvGraphicFramePr>
+            <a:graphic xmlns:a="http://schemas.openxmlformats.org/drawingml/2006/main">
+              <a:graphicData uri="http://schemas.openxmlformats.org/drawingml/2006/picture">
+                <pic:pic xmlns:pic="http://schemas.openxmlformats.org/drawingml/2006/picture">
+                  <pic:nvPicPr>
+                    <pic:cNvPr id="1" name=""/>
+                    <pic:cNvPicPr/>
+                  </pic:nvPicPr>
+                  <pic:blipFill>
+                    <a:blip r:embed="rId11"/>
+                    <a:stretch>
+                      <a:fillRect/>
+                    </a:stretch>
+                  </pic:blipFill>
+                  <pic:spPr>
+                    <a:xfrm>
+                      <a:off x="0" y="0"/>
+                      <a:ext cx="5943600" cy="6864985"/>
+                    </a:xfrm>
+                    <a:prstGeom prst="rect">
+                      <a:avLst/>
+                    </a:prstGeom>
+                  </pic:spPr>
+                </pic:pic>
+              </a:graphicData>
+            </a:graphic>
+          </wp:inline>
+        </w:drawing>
+      </w:r>
+    </w:p>
+    <w:p>
+      <w:pPr>
+        <w:spacing w:after="0" w:line="240" w:lineRule="auto"/>
+        <w:rPr>
+          <w:rFonts w:ascii="Courier New" w:hAnsi="Courier New" w:cs="Courier New"/>
+          <w:sz w:val="20"/>
+          <w:szCs w:val="20"/>
+        </w:rPr>
+      </w:pPr>
+    </w:p>
+    <w:p>
+      <w:pPr>
+        <w:spacing w:after="0" w:line="240" w:lineRule="auto"/>
+        <w:rPr>
+          <w:rFonts w:ascii="Courier New" w:hAnsi="Courier New" w:cs="Courier New"/>
+          <w:sz w:val="20"/>
+          <w:szCs w:val="20"/>
+        </w:rPr>
+      </w:pPr>
+      <w:r>
+        <w:rPr>
+          <w:rFonts w:ascii="Courier New" w:hAnsi="Courier New" w:cs="Courier New"/>
+          <w:noProof/>
+          <w:sz w:val="20"/>
+          <w:szCs w:val="20"/>
+        </w:rPr>
+        <w:lastRenderedPageBreak/>
+        <w:drawing>
+          <wp:inline distT="0" distB="0" distL="0" distR="0" wp14:anchorId="0F2C60D8" wp14:editId="4E05051F">
+            <wp:extent cx="5010849" cy="4296375"/>
+            <wp:effectExtent l="0" t="0" r="0" b="9525"/>
+            <wp:docPr id="4" name="Picture 4"/>
+            <wp:cNvGraphicFramePr>
+              <a:graphicFrameLocks xmlns:a="http://schemas.openxmlformats.org/drawingml/2006/main" noChangeAspect="1"/>
+            </wp:cNvGraphicFramePr>
+            <a:graphic xmlns:a="http://schemas.openxmlformats.org/drawingml/2006/main">
+              <a:graphicData uri="http://schemas.openxmlformats.org/drawingml/2006/picture">
+                <pic:pic xmlns:pic="http://schemas.openxmlformats.org/drawingml/2006/picture">
+                  <pic:nvPicPr>
+                    <pic:cNvPr id="1" name=""/>
+                    <pic:cNvPicPr/>
+                  </pic:nvPicPr>
+                  <pic:blipFill>
+                    <a:blip r:embed="rId12"/>
+                    <a:stretch>
+                      <a:fillRect/>
+                    </a:stretch>
+                  </pic:blipFill>
+                  <pic:spPr>
+                    <a:xfrm>
+                      <a:off x="0" y="0"/>
+                      <a:ext cx="5010849" cy="4296375"/>
+                    </a:xfrm>
+                    <a:prstGeom prst="rect">
+                      <a:avLst/>
+                    </a:prstGeom>
+                  </pic:spPr>
+                </pic:pic>
+              </a:graphicData>
+            </a:graphic>
+          </wp:inline>
+        </w:drawing>
+      </w:r>
+    </w:p>
+    <w:p>
+      <w:pPr>
+        <w:spacing w:after="0" w:line="240" w:lineRule="auto"/>
+        <w:rPr>
+          <w:rFonts w:ascii="Courier New" w:hAnsi="Courier New" w:cs="Courier New"/>
+          <w:sz w:val="20"/>
+          <w:szCs w:val="20"/>
+        </w:rPr>
+      </w:pPr>
+      <w:r>
+        <w:rPr>
+          <w:rFonts w:ascii="Courier New" w:hAnsi="Courier New" w:cs="Courier New"/>
+          <w:noProof/>
+          <w:sz w:val="20"/>
+          <w:szCs w:val="20"/>
+        </w:rPr>
+        <w:drawing>
+          <wp:inline distT="0" distB="0" distL="0" distR="0" wp14:anchorId="1D03AA27" wp14:editId="041D2229">
+            <wp:extent cx="4981575" cy="2611310"/>
+            <wp:effectExtent l="19050" t="19050" r="9525" b="17780"/>
+            <wp:docPr id="5" name="Picture 5"/>
+            <wp:cNvGraphicFramePr>
+              <a:graphicFrameLocks xmlns:a="http://schemas.openxmlformats.org/drawingml/2006/main" noChangeAspect="1"/>
+            </wp:cNvGraphicFramePr>
+            <a:graphic xmlns:a="http://schemas.openxmlformats.org/drawingml/2006/main">
+              <a:graphicData uri="http://schemas.openxmlformats.org/drawingml/2006/picture">
+                <pic:pic xmlns:pic="http://schemas.openxmlformats.org/drawingml/2006/picture">
+                  <pic:nvPicPr>
+                    <pic:cNvPr id="1" name=""/>
+                    <pic:cNvPicPr/>
+                  </pic:nvPicPr>
+                  <pic:blipFill>
+                    <a:blip r:embed="rId13"/>
+                    <a:stretch>
+                      <a:fillRect/>
+                    </a:stretch>
+                  </pic:blipFill>
+                  <pic:spPr>
+                    <a:xfrm>
+                      <a:off x="0" y="0"/>
+                      <a:ext cx="4994020" cy="2617833"/>
+                    </a:xfrm>
+                    <a:prstGeom prst="rect">
+                      <a:avLst/>
+                    </a:prstGeom>
+                    <a:ln>
+                      <a:solidFill>
+                        <a:schemeClr val="accent1"/>
+                      </a:solidFill>
+                    </a:ln>
+                  </pic:spPr>
+                </pic:pic>
+              </a:graphicData>
+            </a:graphic>
+          </wp:inline>
+        </w:drawing>
       </w:r>
     </w:p>
     <w:sectPr>
@@ -1715,6 +3492,542 @@
     </w:lvl>
   </w:abstractNum>
   <w:abstractNum w:abstractNumId="2" w15:restartNumberingAfterBreak="0">
+    <w:nsid w:val="18AA65BF"/>
+    <w:multiLevelType w:val="multilevel"/>
+    <w:tmpl w:val="31607EBE"/>
+    <w:lvl w:ilvl="0">
+      <w:start w:val="1"/>
+      <w:numFmt w:val="bullet"/>
+      <w:lvlText w:val=""/>
+      <w:lvlJc w:val="left"/>
+      <w:pPr>
+        <w:tabs>
+          <w:tab w:val="num" w:pos="720"/>
+        </w:tabs>
+        <w:ind w:left="720" w:hanging="360"/>
+      </w:pPr>
+      <w:rPr>
+        <w:rFonts w:ascii="Symbol" w:hAnsi="Symbol" w:hint="default"/>
+        <w:sz w:val="20"/>
+      </w:rPr>
+    </w:lvl>
+    <w:lvl w:ilvl="1" w:tentative="1">
+      <w:start w:val="1"/>
+      <w:numFmt w:val="bullet"/>
+      <w:lvlText w:val="o"/>
+      <w:lvlJc w:val="left"/>
+      <w:pPr>
+        <w:tabs>
+          <w:tab w:val="num" w:pos="1440"/>
+        </w:tabs>
+        <w:ind w:left="1440" w:hanging="360"/>
+      </w:pPr>
+      <w:rPr>
+        <w:rFonts w:ascii="Courier New" w:hAnsi="Courier New" w:hint="default"/>
+        <w:sz w:val="20"/>
+      </w:rPr>
+    </w:lvl>
+    <w:lvl w:ilvl="2" w:tentative="1">
+      <w:start w:val="1"/>
+      <w:numFmt w:val="bullet"/>
+      <w:lvlText w:val=""/>
+      <w:lvlJc w:val="left"/>
+      <w:pPr>
+        <w:tabs>
+          <w:tab w:val="num" w:pos="2160"/>
+        </w:tabs>
+        <w:ind w:left="2160" w:hanging="360"/>
+      </w:pPr>
+      <w:rPr>
+        <w:rFonts w:ascii="Wingdings" w:hAnsi="Wingdings" w:hint="default"/>
+        <w:sz w:val="20"/>
+      </w:rPr>
+    </w:lvl>
+    <w:lvl w:ilvl="3" w:tentative="1">
+      <w:start w:val="1"/>
+      <w:numFmt w:val="bullet"/>
+      <w:lvlText w:val=""/>
+      <w:lvlJc w:val="left"/>
+      <w:pPr>
+        <w:tabs>
+          <w:tab w:val="num" w:pos="2880"/>
+        </w:tabs>
+        <w:ind w:left="2880" w:hanging="360"/>
+      </w:pPr>
+      <w:rPr>
+        <w:rFonts w:ascii="Wingdings" w:hAnsi="Wingdings" w:hint="default"/>
+        <w:sz w:val="20"/>
+      </w:rPr>
+    </w:lvl>
+    <w:lvl w:ilvl="4" w:tentative="1">
+      <w:start w:val="1"/>
+      <w:numFmt w:val="bullet"/>
+      <w:lvlText w:val=""/>
+      <w:lvlJc w:val="left"/>
+      <w:pPr>
+        <w:tabs>
+          <w:tab w:val="num" w:pos="3600"/>
+        </w:tabs>
+        <w:ind w:left="3600" w:hanging="360"/>
+      </w:pPr>
+      <w:rPr>
+        <w:rFonts w:ascii="Wingdings" w:hAnsi="Wingdings" w:hint="default"/>
+        <w:sz w:val="20"/>
+      </w:rPr>
+    </w:lvl>
+    <w:lvl w:ilvl="5" w:tentative="1">
+      <w:start w:val="1"/>
+      <w:numFmt w:val="bullet"/>
+      <w:lvlText w:val=""/>
+      <w:lvlJc w:val="left"/>
+      <w:pPr>
+        <w:tabs>
+          <w:tab w:val="num" w:pos="4320"/>
+        </w:tabs>
+        <w:ind w:left="4320" w:hanging="360"/>
+      </w:pPr>
+      <w:rPr>
+        <w:rFonts w:ascii="Wingdings" w:hAnsi="Wingdings" w:hint="default"/>
+        <w:sz w:val="20"/>
+      </w:rPr>
+    </w:lvl>
+    <w:lvl w:ilvl="6" w:tentative="1">
+      <w:start w:val="1"/>
+      <w:numFmt w:val="bullet"/>
+      <w:lvlText w:val=""/>
+      <w:lvlJc w:val="left"/>
+      <w:pPr>
+        <w:tabs>
+          <w:tab w:val="num" w:pos="5040"/>
+        </w:tabs>
+        <w:ind w:left="5040" w:hanging="360"/>
+      </w:pPr>
+      <w:rPr>
+        <w:rFonts w:ascii="Wingdings" w:hAnsi="Wingdings" w:hint="default"/>
+        <w:sz w:val="20"/>
+      </w:rPr>
+    </w:lvl>
+    <w:lvl w:ilvl="7" w:tentative="1">
+      <w:start w:val="1"/>
+      <w:numFmt w:val="bullet"/>
+      <w:lvlText w:val=""/>
+      <w:lvlJc w:val="left"/>
+      <w:pPr>
+        <w:tabs>
+          <w:tab w:val="num" w:pos="5760"/>
+        </w:tabs>
+        <w:ind w:left="5760" w:hanging="360"/>
+      </w:pPr>
+      <w:rPr>
+        <w:rFonts w:ascii="Wingdings" w:hAnsi="Wingdings" w:hint="default"/>
+        <w:sz w:val="20"/>
+      </w:rPr>
+    </w:lvl>
+    <w:lvl w:ilvl="8" w:tentative="1">
+      <w:start w:val="1"/>
+      <w:numFmt w:val="bullet"/>
+      <w:lvlText w:val=""/>
+      <w:lvlJc w:val="left"/>
+      <w:pPr>
+        <w:tabs>
+          <w:tab w:val="num" w:pos="6480"/>
+        </w:tabs>
+        <w:ind w:left="6480" w:hanging="360"/>
+      </w:pPr>
+      <w:rPr>
+        <w:rFonts w:ascii="Wingdings" w:hAnsi="Wingdings" w:hint="default"/>
+        <w:sz w:val="20"/>
+      </w:rPr>
+    </w:lvl>
+  </w:abstractNum>
+  <w:abstractNum w:abstractNumId="3" w15:restartNumberingAfterBreak="0">
+    <w:nsid w:val="31A13AFE"/>
+    <w:multiLevelType w:val="hybridMultilevel"/>
+    <w:tmpl w:val="52B0A4A0"/>
+    <w:lvl w:ilvl="0" w:tplc="0409000F">
+      <w:start w:val="1"/>
+      <w:numFmt w:val="decimal"/>
+      <w:lvlText w:val="%1."/>
+      <w:lvlJc w:val="left"/>
+      <w:pPr>
+        <w:ind w:left="720" w:hanging="360"/>
+      </w:pPr>
+      <w:rPr>
+        <w:rFonts w:hint="default"/>
+      </w:rPr>
+    </w:lvl>
+    <w:lvl w:ilvl="1" w:tplc="04090019">
+      <w:start w:val="1"/>
+      <w:numFmt w:val="lowerLetter"/>
+      <w:lvlText w:val="%2."/>
+      <w:lvlJc w:val="left"/>
+      <w:pPr>
+        <w:ind w:left="1440" w:hanging="360"/>
+      </w:pPr>
+    </w:lvl>
+    <w:lvl w:ilvl="2" w:tplc="0409001B" w:tentative="1">
+      <w:start w:val="1"/>
+      <w:numFmt w:val="lowerRoman"/>
+      <w:lvlText w:val="%3."/>
+      <w:lvlJc w:val="right"/>
+      <w:pPr>
+        <w:ind w:left="2160" w:hanging="180"/>
+      </w:pPr>
+    </w:lvl>
+    <w:lvl w:ilvl="3" w:tplc="0409000F" w:tentative="1">
+      <w:start w:val="1"/>
+      <w:numFmt w:val="decimal"/>
+      <w:lvlText w:val="%4."/>
+      <w:lvlJc w:val="left"/>
+      <w:pPr>
+        <w:ind w:left="2880" w:hanging="360"/>
+      </w:pPr>
+    </w:lvl>
+    <w:lvl w:ilvl="4" w:tplc="04090019" w:tentative="1">
+      <w:start w:val="1"/>
+      <w:numFmt w:val="lowerLetter"/>
+      <w:lvlText w:val="%5."/>
+      <w:lvlJc w:val="left"/>
+      <w:pPr>
+        <w:ind w:left="3600" w:hanging="360"/>
+      </w:pPr>
+    </w:lvl>
+    <w:lvl w:ilvl="5" w:tplc="0409001B" w:tentative="1">
+      <w:start w:val="1"/>
+      <w:numFmt w:val="lowerRoman"/>
+      <w:lvlText w:val="%6."/>
+      <w:lvlJc w:val="right"/>
+      <w:pPr>
+        <w:ind w:left="4320" w:hanging="180"/>
+      </w:pPr>
+    </w:lvl>
+    <w:lvl w:ilvl="6" w:tplc="0409000F" w:tentative="1">
+      <w:start w:val="1"/>
+      <w:numFmt w:val="decimal"/>
+      <w:lvlText w:val="%7."/>
+      <w:lvlJc w:val="left"/>
+      <w:pPr>
+        <w:ind w:left="5040" w:hanging="360"/>
+      </w:pPr>
+    </w:lvl>
+    <w:lvl w:ilvl="7" w:tplc="04090019" w:tentative="1">
+      <w:start w:val="1"/>
+      <w:numFmt w:val="lowerLetter"/>
+      <w:lvlText w:val="%8."/>
+      <w:lvlJc w:val="left"/>
+      <w:pPr>
+        <w:ind w:left="5760" w:hanging="360"/>
+      </w:pPr>
+    </w:lvl>
+    <w:lvl w:ilvl="8" w:tplc="0409001B" w:tentative="1">
+      <w:start w:val="1"/>
+      <w:numFmt w:val="lowerRoman"/>
+      <w:lvlText w:val="%9."/>
+      <w:lvlJc w:val="right"/>
+      <w:pPr>
+        <w:ind w:left="6480" w:hanging="180"/>
+      </w:pPr>
+    </w:lvl>
+  </w:abstractNum>
+  <w:abstractNum w:abstractNumId="4" w15:restartNumberingAfterBreak="0">
+    <w:nsid w:val="31AE1566"/>
+    <w:multiLevelType w:val="multilevel"/>
+    <w:tmpl w:val="2E667B48"/>
+    <w:lvl w:ilvl="0">
+      <w:start w:val="1"/>
+      <w:numFmt w:val="bullet"/>
+      <w:lvlText w:val=""/>
+      <w:lvlJc w:val="left"/>
+      <w:pPr>
+        <w:tabs>
+          <w:tab w:val="num" w:pos="720"/>
+        </w:tabs>
+        <w:ind w:left="720" w:hanging="360"/>
+      </w:pPr>
+      <w:rPr>
+        <w:rFonts w:ascii="Symbol" w:hAnsi="Symbol" w:hint="default"/>
+        <w:sz w:val="20"/>
+      </w:rPr>
+    </w:lvl>
+    <w:lvl w:ilvl="1" w:tentative="1">
+      <w:start w:val="1"/>
+      <w:numFmt w:val="bullet"/>
+      <w:lvlText w:val="o"/>
+      <w:lvlJc w:val="left"/>
+      <w:pPr>
+        <w:tabs>
+          <w:tab w:val="num" w:pos="1440"/>
+        </w:tabs>
+        <w:ind w:left="1440" w:hanging="360"/>
+      </w:pPr>
+      <w:rPr>
+        <w:rFonts w:ascii="Courier New" w:hAnsi="Courier New" w:hint="default"/>
+        <w:sz w:val="20"/>
+      </w:rPr>
+    </w:lvl>
+    <w:lvl w:ilvl="2" w:tentative="1">
+      <w:start w:val="1"/>
+      <w:numFmt w:val="bullet"/>
+      <w:lvlText w:val=""/>
+      <w:lvlJc w:val="left"/>
+      <w:pPr>
+        <w:tabs>
+          <w:tab w:val="num" w:pos="2160"/>
+        </w:tabs>
+        <w:ind w:left="2160" w:hanging="360"/>
+      </w:pPr>
+      <w:rPr>
+        <w:rFonts w:ascii="Wingdings" w:hAnsi="Wingdings" w:hint="default"/>
+        <w:sz w:val="20"/>
+      </w:rPr>
+    </w:lvl>
+    <w:lvl w:ilvl="3" w:tentative="1">
+      <w:start w:val="1"/>
+      <w:numFmt w:val="bullet"/>
+      <w:lvlText w:val=""/>
+      <w:lvlJc w:val="left"/>
+      <w:pPr>
+        <w:tabs>
+          <w:tab w:val="num" w:pos="2880"/>
+        </w:tabs>
+        <w:ind w:left="2880" w:hanging="360"/>
+      </w:pPr>
+      <w:rPr>
+        <w:rFonts w:ascii="Wingdings" w:hAnsi="Wingdings" w:hint="default"/>
+        <w:sz w:val="20"/>
+      </w:rPr>
+    </w:lvl>
+    <w:lvl w:ilvl="4" w:tentative="1">
+      <w:start w:val="1"/>
+      <w:numFmt w:val="bullet"/>
+      <w:lvlText w:val=""/>
+      <w:lvlJc w:val="left"/>
+      <w:pPr>
+        <w:tabs>
+          <w:tab w:val="num" w:pos="3600"/>
+        </w:tabs>
+        <w:ind w:left="3600" w:hanging="360"/>
+      </w:pPr>
+      <w:rPr>
+        <w:rFonts w:ascii="Wingdings" w:hAnsi="Wingdings" w:hint="default"/>
+        <w:sz w:val="20"/>
+      </w:rPr>
+    </w:lvl>
+    <w:lvl w:ilvl="5" w:tentative="1">
+      <w:start w:val="1"/>
+      <w:numFmt w:val="bullet"/>
+      <w:lvlText w:val=""/>
+      <w:lvlJc w:val="left"/>
+      <w:pPr>
+        <w:tabs>
+          <w:tab w:val="num" w:pos="4320"/>
+        </w:tabs>
+        <w:ind w:left="4320" w:hanging="360"/>
+      </w:pPr>
+      <w:rPr>
+        <w:rFonts w:ascii="Wingdings" w:hAnsi="Wingdings" w:hint="default"/>
+        <w:sz w:val="20"/>
+      </w:rPr>
+    </w:lvl>
+    <w:lvl w:ilvl="6" w:tentative="1">
+      <w:start w:val="1"/>
+      <w:numFmt w:val="bullet"/>
+      <w:lvlText w:val=""/>
+      <w:lvlJc w:val="left"/>
+      <w:pPr>
+        <w:tabs>
+          <w:tab w:val="num" w:pos="5040"/>
+        </w:tabs>
+        <w:ind w:left="5040" w:hanging="360"/>
+      </w:pPr>
+      <w:rPr>
+        <w:rFonts w:ascii="Wingdings" w:hAnsi="Wingdings" w:hint="default"/>
+        <w:sz w:val="20"/>
+      </w:rPr>
+    </w:lvl>
+    <w:lvl w:ilvl="7" w:tentative="1">
+      <w:start w:val="1"/>
+      <w:numFmt w:val="bullet"/>
+      <w:lvlText w:val=""/>
+      <w:lvlJc w:val="left"/>
+      <w:pPr>
+        <w:tabs>
+          <w:tab w:val="num" w:pos="5760"/>
+        </w:tabs>
+        <w:ind w:left="5760" w:hanging="360"/>
+      </w:pPr>
+      <w:rPr>
+        <w:rFonts w:ascii="Wingdings" w:hAnsi="Wingdings" w:hint="default"/>
+        <w:sz w:val="20"/>
+      </w:rPr>
+    </w:lvl>
+    <w:lvl w:ilvl="8" w:tentative="1">
+      <w:start w:val="1"/>
+      <w:numFmt w:val="bullet"/>
+      <w:lvlText w:val=""/>
+      <w:lvlJc w:val="left"/>
+      <w:pPr>
+        <w:tabs>
+          <w:tab w:val="num" w:pos="6480"/>
+        </w:tabs>
+        <w:ind w:left="6480" w:hanging="360"/>
+      </w:pPr>
+      <w:rPr>
+        <w:rFonts w:ascii="Wingdings" w:hAnsi="Wingdings" w:hint="default"/>
+        <w:sz w:val="20"/>
+      </w:rPr>
+    </w:lvl>
+  </w:abstractNum>
+  <w:abstractNum w:abstractNumId="5" w15:restartNumberingAfterBreak="0">
+    <w:nsid w:val="3E655B23"/>
+    <w:multiLevelType w:val="multilevel"/>
+    <w:tmpl w:val="463248D0"/>
+    <w:lvl w:ilvl="0">
+      <w:start w:val="1"/>
+      <w:numFmt w:val="bullet"/>
+      <w:lvlText w:val=""/>
+      <w:lvlJc w:val="left"/>
+      <w:pPr>
+        <w:tabs>
+          <w:tab w:val="num" w:pos="720"/>
+        </w:tabs>
+        <w:ind w:left="720" w:hanging="360"/>
+      </w:pPr>
+      <w:rPr>
+        <w:rFonts w:ascii="Symbol" w:hAnsi="Symbol" w:hint="default"/>
+        <w:sz w:val="20"/>
+      </w:rPr>
+    </w:lvl>
+    <w:lvl w:ilvl="1" w:tentative="1">
+      <w:start w:val="1"/>
+      <w:numFmt w:val="bullet"/>
+      <w:lvlText w:val="o"/>
+      <w:lvlJc w:val="left"/>
+      <w:pPr>
+        <w:tabs>
+          <w:tab w:val="num" w:pos="1440"/>
+        </w:tabs>
+        <w:ind w:left="1440" w:hanging="360"/>
+      </w:pPr>
+      <w:rPr>
+        <w:rFonts w:ascii="Courier New" w:hAnsi="Courier New" w:hint="default"/>
+        <w:sz w:val="20"/>
+      </w:rPr>
+    </w:lvl>
+    <w:lvl w:ilvl="2" w:tentative="1">
+      <w:start w:val="1"/>
+      <w:numFmt w:val="bullet"/>
+      <w:lvlText w:val=""/>
+      <w:lvlJc w:val="left"/>
+      <w:pPr>
+        <w:tabs>
+          <w:tab w:val="num" w:pos="2160"/>
+        </w:tabs>
+        <w:ind w:left="2160" w:hanging="360"/>
+      </w:pPr>
+      <w:rPr>
+        <w:rFonts w:ascii="Wingdings" w:hAnsi="Wingdings" w:hint="default"/>
+        <w:sz w:val="20"/>
+      </w:rPr>
+    </w:lvl>
+    <w:lvl w:ilvl="3" w:tentative="1">
+      <w:start w:val="1"/>
+      <w:numFmt w:val="bullet"/>
+      <w:lvlText w:val=""/>
+      <w:lvlJc w:val="left"/>
+      <w:pPr>
+        <w:tabs>
+          <w:tab w:val="num" w:pos="2880"/>
+        </w:tabs>
+        <w:ind w:left="2880" w:hanging="360"/>
+      </w:pPr>
+      <w:rPr>
+        <w:rFonts w:ascii="Wingdings" w:hAnsi="Wingdings" w:hint="default"/>
+        <w:sz w:val="20"/>
+      </w:rPr>
+    </w:lvl>
+    <w:lvl w:ilvl="4" w:tentative="1">
+      <w:start w:val="1"/>
+      <w:numFmt w:val="bullet"/>
+      <w:lvlText w:val=""/>
+      <w:lvlJc w:val="left"/>
+      <w:pPr>
+        <w:tabs>
+          <w:tab w:val="num" w:pos="3600"/>
+        </w:tabs>
+        <w:ind w:left="3600" w:hanging="360"/>
+      </w:pPr>
+      <w:rPr>
+        <w:rFonts w:ascii="Wingdings" w:hAnsi="Wingdings" w:hint="default"/>
+        <w:sz w:val="20"/>
+      </w:rPr>
+    </w:lvl>
+    <w:lvl w:ilvl="5" w:tentative="1">
+      <w:start w:val="1"/>
+      <w:numFmt w:val="bullet"/>
+      <w:lvlText w:val=""/>
+      <w:lvlJc w:val="left"/>
+      <w:pPr>
+        <w:tabs>
+          <w:tab w:val="num" w:pos="4320"/>
+        </w:tabs>
+        <w:ind w:left="4320" w:hanging="360"/>
+      </w:pPr>
+      <w:rPr>
+        <w:rFonts w:ascii="Wingdings" w:hAnsi="Wingdings" w:hint="default"/>
+        <w:sz w:val="20"/>
+      </w:rPr>
+    </w:lvl>
+    <w:lvl w:ilvl="6" w:tentative="1">
+      <w:start w:val="1"/>
+      <w:numFmt w:val="bullet"/>
+      <w:lvlText w:val=""/>
+      <w:lvlJc w:val="left"/>
+      <w:pPr>
+        <w:tabs>
+          <w:tab w:val="num" w:pos="5040"/>
+        </w:tabs>
+        <w:ind w:left="5040" w:hanging="360"/>
+      </w:pPr>
+      <w:rPr>
+        <w:rFonts w:ascii="Wingdings" w:hAnsi="Wingdings" w:hint="default"/>
+        <w:sz w:val="20"/>
+      </w:rPr>
+    </w:lvl>
+    <w:lvl w:ilvl="7" w:tentative="1">
+      <w:start w:val="1"/>
+      <w:numFmt w:val="bullet"/>
+      <w:lvlText w:val=""/>
+      <w:lvlJc w:val="left"/>
+      <w:pPr>
+        <w:tabs>
+          <w:tab w:val="num" w:pos="5760"/>
+        </w:tabs>
+        <w:ind w:left="5760" w:hanging="360"/>
+      </w:pPr>
+      <w:rPr>
+        <w:rFonts w:ascii="Wingdings" w:hAnsi="Wingdings" w:hint="default"/>
+        <w:sz w:val="20"/>
+      </w:rPr>
+    </w:lvl>
+    <w:lvl w:ilvl="8" w:tentative="1">
+      <w:start w:val="1"/>
+      <w:numFmt w:val="bullet"/>
+      <w:lvlText w:val=""/>
+      <w:lvlJc w:val="left"/>
+      <w:pPr>
+        <w:tabs>
+          <w:tab w:val="num" w:pos="6480"/>
+        </w:tabs>
+        <w:ind w:left="6480" w:hanging="360"/>
+      </w:pPr>
+      <w:rPr>
+        <w:rFonts w:ascii="Wingdings" w:hAnsi="Wingdings" w:hint="default"/>
+        <w:sz w:val="20"/>
+      </w:rPr>
+    </w:lvl>
+  </w:abstractNum>
+  <w:abstractNum w:abstractNumId="6" w15:restartNumberingAfterBreak="0">
     <w:nsid w:val="43E20AD8"/>
     <w:multiLevelType w:val="hybridMultilevel"/>
     <w:tmpl w:val="FF9A791A"/>
@@ -1826,7 +4139,156 @@
       </w:rPr>
     </w:lvl>
   </w:abstractNum>
-  <w:abstractNum w:abstractNumId="3" w15:restartNumberingAfterBreak="0">
+  <w:abstractNum w:abstractNumId="7" w15:restartNumberingAfterBreak="0">
+    <w:nsid w:val="45045E4D"/>
+    <w:multiLevelType w:val="multilevel"/>
+    <w:tmpl w:val="0A244762"/>
+    <w:lvl w:ilvl="0">
+      <w:start w:val="1"/>
+      <w:numFmt w:val="bullet"/>
+      <w:lvlText w:val=""/>
+      <w:lvlJc w:val="left"/>
+      <w:pPr>
+        <w:tabs>
+          <w:tab w:val="num" w:pos="720"/>
+        </w:tabs>
+        <w:ind w:left="720" w:hanging="360"/>
+      </w:pPr>
+      <w:rPr>
+        <w:rFonts w:ascii="Symbol" w:hAnsi="Symbol" w:hint="default"/>
+        <w:sz w:val="20"/>
+      </w:rPr>
+    </w:lvl>
+    <w:lvl w:ilvl="1" w:tentative="1">
+      <w:start w:val="1"/>
+      <w:numFmt w:val="bullet"/>
+      <w:lvlText w:val="o"/>
+      <w:lvlJc w:val="left"/>
+      <w:pPr>
+        <w:tabs>
+          <w:tab w:val="num" w:pos="1440"/>
+        </w:tabs>
+        <w:ind w:left="1440" w:hanging="360"/>
+      </w:pPr>
+      <w:rPr>
+        <w:rFonts w:ascii="Courier New" w:hAnsi="Courier New" w:hint="default"/>
+        <w:sz w:val="20"/>
+      </w:rPr>
+    </w:lvl>
+    <w:lvl w:ilvl="2" w:tentative="1">
+      <w:start w:val="1"/>
+      <w:numFmt w:val="bullet"/>
+      <w:lvlText w:val=""/>
+      <w:lvlJc w:val="left"/>
+      <w:pPr>
+        <w:tabs>
+          <w:tab w:val="num" w:pos="2160"/>
+        </w:tabs>
+        <w:ind w:left="2160" w:hanging="360"/>
+      </w:pPr>
+      <w:rPr>
+        <w:rFonts w:ascii="Wingdings" w:hAnsi="Wingdings" w:hint="default"/>
+        <w:sz w:val="20"/>
+      </w:rPr>
+    </w:lvl>
+    <w:lvl w:ilvl="3" w:tentative="1">
+      <w:start w:val="1"/>
+      <w:numFmt w:val="bullet"/>
+      <w:lvlText w:val=""/>
+      <w:lvlJc w:val="left"/>
+      <w:pPr>
+        <w:tabs>
+          <w:tab w:val="num" w:pos="2880"/>
+        </w:tabs>
+        <w:ind w:left="2880" w:hanging="360"/>
+      </w:pPr>
+      <w:rPr>
+        <w:rFonts w:ascii="Wingdings" w:hAnsi="Wingdings" w:hint="default"/>
+        <w:sz w:val="20"/>
+      </w:rPr>
+    </w:lvl>
+    <w:lvl w:ilvl="4" w:tentative="1">
+      <w:start w:val="1"/>
+      <w:numFmt w:val="bullet"/>
+      <w:lvlText w:val=""/>
+      <w:lvlJc w:val="left"/>
+      <w:pPr>
+        <w:tabs>
+          <w:tab w:val="num" w:pos="3600"/>
+        </w:tabs>
+        <w:ind w:left="3600" w:hanging="360"/>
+      </w:pPr>
+      <w:rPr>
+        <w:rFonts w:ascii="Wingdings" w:hAnsi="Wingdings" w:hint="default"/>
+        <w:sz w:val="20"/>
+      </w:rPr>
+    </w:lvl>
+    <w:lvl w:ilvl="5" w:tentative="1">
+      <w:start w:val="1"/>
+      <w:numFmt w:val="bullet"/>
+      <w:lvlText w:val=""/>
+      <w:lvlJc w:val="left"/>
+      <w:pPr>
+        <w:tabs>
+          <w:tab w:val="num" w:pos="4320"/>
+        </w:tabs>
+        <w:ind w:left="4320" w:hanging="360"/>
+      </w:pPr>
+      <w:rPr>
+        <w:rFonts w:ascii="Wingdings" w:hAnsi="Wingdings" w:hint="default"/>
+        <w:sz w:val="20"/>
+      </w:rPr>
+    </w:lvl>
+    <w:lvl w:ilvl="6" w:tentative="1">
+      <w:start w:val="1"/>
+      <w:numFmt w:val="bullet"/>
+      <w:lvlText w:val=""/>
+      <w:lvlJc w:val="left"/>
+      <w:pPr>
+        <w:tabs>
+          <w:tab w:val="num" w:pos="5040"/>
+        </w:tabs>
+        <w:ind w:left="5040" w:hanging="360"/>
+      </w:pPr>
+      <w:rPr>
+        <w:rFonts w:ascii="Wingdings" w:hAnsi="Wingdings" w:hint="default"/>
+        <w:sz w:val="20"/>
+      </w:rPr>
+    </w:lvl>
+    <w:lvl w:ilvl="7" w:tentative="1">
+      <w:start w:val="1"/>
+      <w:numFmt w:val="bullet"/>
+      <w:lvlText w:val=""/>
+      <w:lvlJc w:val="left"/>
+      <w:pPr>
+        <w:tabs>
+          <w:tab w:val="num" w:pos="5760"/>
+        </w:tabs>
+        <w:ind w:left="5760" w:hanging="360"/>
+      </w:pPr>
+      <w:rPr>
+        <w:rFonts w:ascii="Wingdings" w:hAnsi="Wingdings" w:hint="default"/>
+        <w:sz w:val="20"/>
+      </w:rPr>
+    </w:lvl>
+    <w:lvl w:ilvl="8" w:tentative="1">
+      <w:start w:val="1"/>
+      <w:numFmt w:val="bullet"/>
+      <w:lvlText w:val=""/>
+      <w:lvlJc w:val="left"/>
+      <w:pPr>
+        <w:tabs>
+          <w:tab w:val="num" w:pos="6480"/>
+        </w:tabs>
+        <w:ind w:left="6480" w:hanging="360"/>
+      </w:pPr>
+      <w:rPr>
+        <w:rFonts w:ascii="Wingdings" w:hAnsi="Wingdings" w:hint="default"/>
+        <w:sz w:val="20"/>
+      </w:rPr>
+    </w:lvl>
+  </w:abstractNum>
+  <w:abstractNum w:abstractNumId="8" w15:restartNumberingAfterBreak="0">
     <w:nsid w:val="7A2D64E7"/>
     <w:multiLevelType w:val="hybridMultilevel"/>
     <w:tmpl w:val="59DE0AF4"/>
@@ -1940,7 +4402,7 @@
     </w:lvl>
   </w:abstractNum>
   <w:num w:numId="1">
-    <w:abstractNumId w:val="2"/>
+    <w:abstractNumId w:val="6"/>
   </w:num>
   <w:num w:numId="2">
     <w:abstractNumId w:val="0"/>
@@ -1949,7 +4411,22 @@
     <w:abstractNumId w:val="1"/>
   </w:num>
   <w:num w:numId="4">
+    <w:abstractNumId w:val="8"/>
+  </w:num>
+  <w:num w:numId="5">
     <w:abstractNumId w:val="3"/>
+  </w:num>
+  <w:num w:numId="6">
+    <w:abstractNumId w:val="4"/>
+  </w:num>
+  <w:num w:numId="7">
+    <w:abstractNumId w:val="7"/>
+  </w:num>
+  <w:num w:numId="8">
+    <w:abstractNumId w:val="2"/>
+  </w:num>
+  <w:num w:numId="9">
+    <w:abstractNumId w:val="5"/>
   </w:num>
 </w:numbering>
 </file>
@@ -2416,6 +4893,31 @@
       <w:contextualSpacing/>
     </w:pPr>
   </w:style>
+  <w:style w:type="character" w:styleId="FollowedHyperlink">
+    <w:name w:val="FollowedHyperlink"/>
+    <w:basedOn w:val="DefaultParagraphFont"/>
+    <w:uiPriority w:val="99"/>
+    <w:semiHidden/>
+    <w:unhideWhenUsed/>
+    <w:rsid w:val="00F8358B"/>
+    <w:rPr>
+      <w:color w:val="954F72" w:themeColor="followedHyperlink"/>
+      <w:u w:val="single"/>
+    </w:rPr>
+  </w:style>
+  <w:style w:type="character" w:styleId="HTMLCode">
+    <w:name w:val="HTML Code"/>
+    <w:basedOn w:val="DefaultParagraphFont"/>
+    <w:uiPriority w:val="99"/>
+    <w:semiHidden/>
+    <w:unhideWhenUsed/>
+    <w:rsid w:val="007D0F8C"/>
+    <w:rPr>
+      <w:rFonts w:ascii="Courier New" w:eastAsia="Times New Roman" w:hAnsi="Courier New" w:cs="Courier New"/>
+      <w:sz w:val="20"/>
+      <w:szCs w:val="20"/>
+    </w:rPr>
+  </w:style>
 </w:styles>
 </file>
 

</xml_diff>